<commit_message>
Added Owasp to 10 info in RisicoAnalyse
</commit_message>
<xml_diff>
--- a/1. Vooronderzoek en Requirements/Voor Beoordeling/Editable word docs/3. Risicoanalyse_Beveiligingsanalyse.docx
+++ b/1. Vooronderzoek en Requirements/Voor Beoordeling/Editable word docs/3. Risicoanalyse_Beveiligingsanalyse.docx
@@ -3,17 +3,498 @@
 <w:document xmlns:wpc="http://schemas.microsoft.com/office/word/2010/wordprocessingCanvas" xmlns:cx="http://schemas.microsoft.com/office/drawing/2014/chartex" xmlns:cx1="http://schemas.microsoft.com/office/drawing/2015/9/8/chartex" xmlns:cx2="http://schemas.microsoft.com/office/drawing/2015/10/21/chartex" xmlns:cx3="http://schemas.microsoft.com/office/drawing/2016/5/9/chartex" xmlns:cx4="http://schemas.microsoft.com/office/drawing/2016/5/10/chartex" xmlns:cx5="http://schemas.microsoft.com/office/drawing/2016/5/11/chartex" xmlns:cx6="http://schemas.microsoft.com/office/drawing/2016/5/12/chartex" xmlns:cx7="http://schemas.microsoft.com/office/drawing/2016/5/13/chartex" xmlns:cx8="http://schemas.microsoft.com/office/drawing/2016/5/14/chartex" xmlns:mc="http://schemas.openxmlformats.org/markup-compatibility/2006" xmlns:aink="http://schemas.microsoft.com/office/drawing/2016/ink" xmlns:am3d="http://schemas.microsoft.com/office/drawing/2017/model3d" xmlns:o="urn:schemas-microsoft-com:office:office" xmlns:r="http://schemas.openxmlformats.org/officeDocument/2006/relationships" xmlns:m="http://schemas.openxmlformats.org/officeDocument/2006/math" xmlns:v="urn:schemas-microsoft-com:vml" xmlns:wp14="http://schemas.microsoft.com/office/word/2010/wordprocessingDrawing" xmlns:wp="http://schemas.openxmlformats.org/drawingml/2006/wordprocessingDrawing" xmlns:w10="urn:schemas-microsoft-com:office:word" xmlns:w="http://schemas.openxmlformats.org/wordprocessingml/2006/main" xmlns:w14="http://schemas.microsoft.com/office/word/2010/wordml" xmlns:w15="http://schemas.microsoft.com/office/word/2012/wordml" xmlns:w16cid="http://schemas.microsoft.com/office/word/2016/wordml/cid" xmlns:w16se="http://schemas.microsoft.com/office/word/2015/wordml/symex" xmlns:wpg="http://schemas.microsoft.com/office/word/2010/wordprocessingGroup" xmlns:wpi="http://schemas.microsoft.com/office/word/2010/wordprocessingInk" xmlns:wne="http://schemas.microsoft.com/office/word/2006/wordml" xmlns:wps="http://schemas.microsoft.com/office/word/2010/wordprocessingShape" mc:Ignorable="w14 w15 w16se w16cid wp14">
   <w:body>
     <w:p>
-      <w:pPr>
-        <w:rPr>
-          <w:b/>
-          <w:bCs/>
-        </w:rPr>
-      </w:pPr>
-      <w:r>
-        <w:rPr>
-          <w:b/>
-          <w:bCs/>
-        </w:rPr>
+      <w:r>
+        <w:t>Risicoanalyse/Beveiligingsanalyse</w:t>
+      </w:r>
+      <w:r>
+        <w:br/>
+      </w:r>
+      <w:r>
+        <w:t>Esther Adjei Mensah</w:t>
+      </w:r>
+      <w:r>
+        <w:br/>
+        <w:t>Novi Hogeschool BV/Eri</w:t>
+      </w:r>
+      <w:r>
+        <w:t>k</w:t>
+      </w:r>
+      <w:r>
+        <w:t xml:space="preserve"> Mols</w:t>
+      </w:r>
+    </w:p>
+    <w:p>
+      <w:r>
+        <w:br w:type="page"/>
+      </w:r>
+    </w:p>
+    <w:p>
+      <w:r>
+        <w:lastRenderedPageBreak/>
+        <w:t xml:space="preserve">Ook al </w:t>
+      </w:r>
+      <w:r>
+        <w:t>staat</w:t>
+      </w:r>
+      <w:r>
+        <w:t xml:space="preserve"> in de </w:t>
+      </w:r>
+      <w:r>
+        <w:t>gegeven beoordelingscriteria</w:t>
+      </w:r>
+      <w:r>
+        <w:t xml:space="preserve"> niet ver</w:t>
+      </w:r>
+      <w:r>
+        <w:t xml:space="preserve">meld dat er wordt beoordeeld op </w:t>
+      </w:r>
+      <w:r>
+        <w:t>‘</w:t>
+      </w:r>
+      <w:r>
+        <w:t xml:space="preserve">het wel of </w:t>
+      </w:r>
+      <w:r>
+        <w:t>niet</w:t>
+      </w:r>
+      <w:r>
+        <w:t xml:space="preserve"> gebruik</w:t>
+      </w:r>
+      <w:r>
+        <w:t xml:space="preserve">en </w:t>
+      </w:r>
+      <w:r>
+        <w:t>van de</w:t>
+      </w:r>
+      <w:r>
+        <w:t xml:space="preserve"> </w:t>
+      </w:r>
+      <w:r>
+        <w:t>APA-conventie</w:t>
+      </w:r>
+      <w:r>
+        <w:t>’</w:t>
+      </w:r>
+      <w:r>
+        <w:t xml:space="preserve"> zoals hier</w:t>
+      </w:r>
+      <w:r>
+        <w:t>onder</w:t>
+      </w:r>
+      <w:r>
+        <w:t xml:space="preserve"> bij een andere leerlijn</w:t>
+      </w:r>
+      <w:r>
+        <w:t xml:space="preserve">, en werd </w:t>
+      </w:r>
+      <w:r>
+        <w:t>hierover</w:t>
+      </w:r>
+      <w:r>
+        <w:t xml:space="preserve"> in de gegeven stof</w:t>
+      </w:r>
+      <w:r>
+        <w:t xml:space="preserve">, </w:t>
+      </w:r>
+      <w:r>
+        <w:t xml:space="preserve">in </w:t>
+      </w:r>
+      <w:proofErr w:type="spellStart"/>
+      <w:r>
+        <w:t>Edhub</w:t>
+      </w:r>
+      <w:proofErr w:type="spellEnd"/>
+      <w:r>
+        <w:t xml:space="preserve"> en tijdens de </w:t>
+      </w:r>
+      <w:r>
+        <w:t>lessen</w:t>
+      </w:r>
+      <w:r>
+        <w:t xml:space="preserve"> geen uitleg over gegeven</w:t>
+      </w:r>
+      <w:r>
+        <w:t xml:space="preserve"> (waarschijnlijk omdat </w:t>
+      </w:r>
+      <w:r>
+        <w:t>je daarop niet beoordeeld zou moeten worden</w:t>
+      </w:r>
+      <w:r>
+        <w:t>)</w:t>
+      </w:r>
+      <w:r>
+        <w:t xml:space="preserve">, heb ik toch het initiatief genomen om even op te zoeken wat </w:t>
+      </w:r>
+      <w:r>
+        <w:t>de APA is</w:t>
+      </w:r>
+      <w:r>
+        <w:t xml:space="preserve"> </w:t>
+      </w:r>
+      <w:r>
+        <w:t>en deze</w:t>
+      </w:r>
+      <w:r>
+        <w:t xml:space="preserve"> </w:t>
+      </w:r>
+      <w:r>
+        <w:t>toegepast.</w:t>
+      </w:r>
+    </w:p>
+    <w:p>
+      <w:pPr>
+        <w:rPr>
+          <w:i/>
+          <w:iCs/>
+        </w:rPr>
+      </w:pPr>
+      <w:proofErr w:type="spellStart"/>
+      <w:r>
+        <w:t>Fig</w:t>
+      </w:r>
+      <w:proofErr w:type="spellEnd"/>
+      <w:r>
+        <w:t xml:space="preserve"> 1.</w:t>
+      </w:r>
+      <w:r>
+        <w:t xml:space="preserve"> </w:t>
+      </w:r>
+      <w:r>
+        <w:rPr>
+          <w:i/>
+          <w:iCs/>
+        </w:rPr>
+        <w:t>Beoordelingscriteria Leerlijn “</w:t>
+      </w:r>
+      <w:proofErr w:type="spellStart"/>
+      <w:r>
+        <w:rPr>
+          <w:i/>
+          <w:iCs/>
+        </w:rPr>
+        <w:t>Proffessionele</w:t>
+      </w:r>
+      <w:proofErr w:type="spellEnd"/>
+      <w:r>
+        <w:rPr>
+          <w:i/>
+          <w:iCs/>
+        </w:rPr>
+        <w:t xml:space="preserve"> ontwikkeling”.</w:t>
+      </w:r>
+    </w:p>
+    <w:p>
+      <w:r>
+        <w:rPr>
+          <w:noProof/>
+        </w:rPr>
+        <w:drawing>
+          <wp:inline distT="0" distB="0" distL="0" distR="0" wp14:anchorId="003C9B0D" wp14:editId="692278C0">
+            <wp:extent cx="5725160" cy="3650615"/>
+            <wp:effectExtent l="0" t="0" r="8890" b="6985"/>
+            <wp:docPr id="4" name="Picture 4"/>
+            <wp:cNvGraphicFramePr>
+              <a:graphicFrameLocks xmlns:a="http://schemas.openxmlformats.org/drawingml/2006/main" noChangeAspect="1"/>
+            </wp:cNvGraphicFramePr>
+            <a:graphic xmlns:a="http://schemas.openxmlformats.org/drawingml/2006/main">
+              <a:graphicData uri="http://schemas.openxmlformats.org/drawingml/2006/picture">
+                <pic:pic xmlns:pic="http://schemas.openxmlformats.org/drawingml/2006/picture">
+                  <pic:nvPicPr>
+                    <pic:cNvPr id="0" name="Picture 2"/>
+                    <pic:cNvPicPr>
+                      <a:picLocks noChangeAspect="1" noChangeArrowheads="1"/>
+                    </pic:cNvPicPr>
+                  </pic:nvPicPr>
+                  <pic:blipFill>
+                    <a:blip r:embed="rId6" cstate="print">
+                      <a:extLst>
+                        <a:ext uri="{28A0092B-C50C-407E-A947-70E740481C1C}">
+                          <a14:useLocalDpi xmlns:a14="http://schemas.microsoft.com/office/drawing/2010/main" val="0"/>
+                        </a:ext>
+                      </a:extLst>
+                    </a:blip>
+                    <a:srcRect/>
+                    <a:stretch>
+                      <a:fillRect/>
+                    </a:stretch>
+                  </pic:blipFill>
+                  <pic:spPr bwMode="auto">
+                    <a:xfrm>
+                      <a:off x="0" y="0"/>
+                      <a:ext cx="5725160" cy="3650615"/>
+                    </a:xfrm>
+                    <a:prstGeom prst="rect">
+                      <a:avLst/>
+                    </a:prstGeom>
+                    <a:noFill/>
+                    <a:ln>
+                      <a:noFill/>
+                    </a:ln>
+                  </pic:spPr>
+                </pic:pic>
+              </a:graphicData>
+            </a:graphic>
+          </wp:inline>
+        </w:drawing>
+      </w:r>
+    </w:p>
+    <w:p>
+      <w:pPr>
+        <w:rPr>
+          <w:i/>
+          <w:iCs/>
+        </w:rPr>
+      </w:pPr>
+      <w:sdt>
+        <w:sdtPr>
+          <w:id w:val="-766384052"/>
+          <w:citation/>
+        </w:sdtPr>
+        <w:sdtEndPr/>
+        <w:sdtContent>
+          <w:r>
+            <w:fldChar w:fldCharType="begin"/>
+          </w:r>
+          <w:r>
+            <w:rPr>
+              <w:lang w:val="en-GB"/>
+            </w:rPr>
+            <w:instrText xml:space="preserve">CITATION Hog \l 2057 </w:instrText>
+          </w:r>
+          <w:r>
+            <w:fldChar w:fldCharType="separate"/>
+          </w:r>
+          <w:r>
+            <w:rPr>
+              <w:noProof/>
+              <w:lang w:val="en-GB"/>
+            </w:rPr>
+            <w:t>(Hogeschool NOVI B.V., z.d.)</w:t>
+          </w:r>
+          <w:r>
+            <w:fldChar w:fldCharType="end"/>
+          </w:r>
+        </w:sdtContent>
+      </w:sdt>
+      <w:r>
+        <w:rPr>
+          <w:i/>
+          <w:iCs/>
+        </w:rPr>
+        <w:t xml:space="preserve"> </w:t>
+      </w:r>
+    </w:p>
+    <w:p/>
+    <w:p/>
+    <w:p/>
+    <w:p/>
+    <w:p/>
+    <w:p/>
+    <w:p/>
+    <w:p/>
+    <w:p/>
+    <w:p/>
+    <w:p/>
+    <w:p/>
+    <w:p>
+      <w:r>
+        <w:lastRenderedPageBreak/>
+        <w:t xml:space="preserve">Met dit document wil ik alleen in kaart brengen wat de mogelijke risico’s zijn gezien de </w:t>
+      </w:r>
+      <w:r>
+        <w:t xml:space="preserve">gegeven </w:t>
+      </w:r>
+      <w:r>
+        <w:t xml:space="preserve">kennis </w:t>
+      </w:r>
+      <w:r>
+        <w:t xml:space="preserve">voor </w:t>
+      </w:r>
+      <w:r>
+        <w:t xml:space="preserve">het maken van </w:t>
+      </w:r>
+      <w:r>
+        <w:t xml:space="preserve">deze applicatie. Het betekent niet dat ik voor elke beveiligingsrisico een oplossing </w:t>
+      </w:r>
+      <w:r>
+        <w:t>heb of zal toepassen</w:t>
+      </w:r>
+      <w:r>
+        <w:t xml:space="preserve"> en dat </w:t>
+      </w:r>
+      <w:r>
+        <w:t xml:space="preserve">zul je in </w:t>
+      </w:r>
+      <w:r>
+        <w:t xml:space="preserve">de realiteit </w:t>
+      </w:r>
+      <w:r>
+        <w:t>bij elke software</w:t>
+      </w:r>
+      <w:r>
+        <w:t xml:space="preserve"> moeten afwegen</w:t>
+      </w:r>
+      <w:r>
+        <w:t>.</w:t>
+      </w:r>
+      <w:r>
+        <w:t xml:space="preserve"> Het betekent ook niet dat als ik een beveiligingsrisico niet behandel, dat de doorzetting van de maak van de applicatie niet door zou gaan.</w:t>
+      </w:r>
+      <w:r>
+        <w:t xml:space="preserve"> In dit document </w:t>
+      </w:r>
+    </w:p>
+    <w:p>
+      <w:r>
+        <w:t xml:space="preserve">Verder </w:t>
+      </w:r>
+      <w:r>
+        <w:t xml:space="preserve">breng ik in kaart m.b.v. </w:t>
+      </w:r>
+      <w:r>
+        <w:t>de bekende dreigingen</w:t>
+      </w:r>
+      <w:r>
+        <w:t xml:space="preserve"> (STRIDE, OWASP</w:t>
+      </w:r>
+      <w:r>
+        <w:t xml:space="preserve"> Top-10</w:t>
+      </w:r>
+      <w:r>
+        <w:t>)</w:t>
+      </w:r>
+      <w:r>
+        <w:t xml:space="preserve"> </w:t>
+      </w:r>
+      <w:r>
+        <w:t>welke risico’s er bestaan en hoeveel impact deze zullen hebben</w:t>
+      </w:r>
+      <w:r>
+        <w:t xml:space="preserve"> als ze gebeuren.</w:t>
+      </w:r>
+    </w:p>
+    <w:p>
+      <w:r>
+        <w:t>Fig.2</w:t>
+      </w:r>
+    </w:p>
+    <w:p>
+      <w:r>
+        <w:rPr>
+          <w:noProof/>
+        </w:rPr>
+        <w:drawing>
+          <wp:inline distT="0" distB="0" distL="0" distR="0" wp14:anchorId="7748F583" wp14:editId="44FFAABC">
+            <wp:extent cx="5728970" cy="1780540"/>
+            <wp:effectExtent l="0" t="0" r="5080" b="0"/>
+            <wp:docPr id="6" name="Picture 6"/>
+            <wp:cNvGraphicFramePr>
+              <a:graphicFrameLocks xmlns:a="http://schemas.openxmlformats.org/drawingml/2006/main" noChangeAspect="1"/>
+            </wp:cNvGraphicFramePr>
+            <a:graphic xmlns:a="http://schemas.openxmlformats.org/drawingml/2006/main">
+              <a:graphicData uri="http://schemas.openxmlformats.org/drawingml/2006/picture">
+                <pic:pic xmlns:pic="http://schemas.openxmlformats.org/drawingml/2006/picture">
+                  <pic:nvPicPr>
+                    <pic:cNvPr id="0" name="Picture 2"/>
+                    <pic:cNvPicPr>
+                      <a:picLocks noChangeAspect="1" noChangeArrowheads="1"/>
+                    </pic:cNvPicPr>
+                  </pic:nvPicPr>
+                  <pic:blipFill>
+                    <a:blip r:embed="rId7" cstate="print">
+                      <a:extLst>
+                        <a:ext uri="{28A0092B-C50C-407E-A947-70E740481C1C}">
+                          <a14:useLocalDpi xmlns:a14="http://schemas.microsoft.com/office/drawing/2010/main" val="0"/>
+                        </a:ext>
+                      </a:extLst>
+                    </a:blip>
+                    <a:srcRect/>
+                    <a:stretch>
+                      <a:fillRect/>
+                    </a:stretch>
+                  </pic:blipFill>
+                  <pic:spPr bwMode="auto">
+                    <a:xfrm>
+                      <a:off x="0" y="0"/>
+                      <a:ext cx="5728970" cy="1780540"/>
+                    </a:xfrm>
+                    <a:prstGeom prst="rect">
+                      <a:avLst/>
+                    </a:prstGeom>
+                    <a:noFill/>
+                    <a:ln>
+                      <a:noFill/>
+                    </a:ln>
+                  </pic:spPr>
+                </pic:pic>
+              </a:graphicData>
+            </a:graphic>
+          </wp:inline>
+        </w:drawing>
+      </w:r>
+    </w:p>
+    <w:p>
+      <w:sdt>
+        <w:sdtPr>
+          <w:id w:val="-934826598"/>
+          <w:citation/>
+        </w:sdtPr>
+        <w:sdtContent>
+          <w:r>
+            <w:fldChar w:fldCharType="begin"/>
+          </w:r>
+          <w:r>
+            <w:rPr>
+              <w:lang w:val="en-GB"/>
+            </w:rPr>
+            <w:instrText xml:space="preserve">CITATION Hog2 \l 2057 </w:instrText>
+          </w:r>
+          <w:r>
+            <w:fldChar w:fldCharType="separate"/>
+          </w:r>
+          <w:r>
+            <w:rPr>
+              <w:noProof/>
+              <w:lang w:val="en-GB"/>
+            </w:rPr>
+            <w:t>(Hogeschool NOVI B.V., z.d.)</w:t>
+          </w:r>
+          <w:r>
+            <w:fldChar w:fldCharType="end"/>
+          </w:r>
+        </w:sdtContent>
+      </w:sdt>
+    </w:p>
+    <w:p/>
+    <w:p/>
+    <w:p/>
+    <w:p/>
+    <w:p/>
+    <w:p/>
+    <w:p/>
+    <w:p/>
+    <w:p/>
+    <w:p/>
+    <w:p/>
+    <w:p/>
+    <w:p/>
+    <w:p/>
+    <w:p/>
+    <w:p/>
+    <w:p/>
+    <w:p>
+      <w:pPr>
+        <w:rPr>
+          <w:b/>
+          <w:bCs/>
+        </w:rPr>
+      </w:pPr>
+      <w:r>
+        <w:rPr>
+          <w:b/>
+          <w:bCs/>
+        </w:rPr>
+        <w:lastRenderedPageBreak/>
         <w:t>Risicoanalyse</w:t>
       </w:r>
       <w:r>
@@ -26,7 +507,16 @@
     </w:p>
     <w:p>
       <w:r>
-        <w:t>De risicoanalyse heeft tot doel per project zwakheden in de beveiliging of opzet van de software te vinden en te onderkennen.</w:t>
+        <w:t xml:space="preserve">De risicoanalyse heeft </w:t>
+      </w:r>
+      <w:r>
+        <w:rPr>
+          <w:u w:val="single"/>
+        </w:rPr>
+        <w:t>tot doel</w:t>
+      </w:r>
+      <w:r>
+        <w:t xml:space="preserve"> per project zwakheden in de beveiliging of opzet van de software te vinden en te onderkennen.</w:t>
       </w:r>
       <w:r>
         <w:t xml:space="preserve"> </w:t>
@@ -34,7 +524,7 @@
       <w:r>
         <w:t>(</w:t>
       </w:r>
-      <w:hyperlink r:id="rId5" w:history="1">
+      <w:hyperlink r:id="rId8" w:history="1">
         <w:r>
           <w:rPr>
             <w:rStyle w:val="Hyperlink"/>
@@ -90,10 +580,30 @@
       <w:r>
         <w:t>)</w:t>
       </w:r>
-    </w:p>
-    <w:p>
-      <w:r>
-        <w:t>Het eindresultaat van de</w:t>
+      <w:r>
+        <w:t xml:space="preserve"> Hiervoor gebruik ik de uitgangspunten van STRIDE als aanleiding. Ook tijdens het ontwikkelen van de software</w:t>
+      </w:r>
+      <w:r>
+        <w:t xml:space="preserve"> houd ik hier rekening mee. Waarschijnlijk is het alleen DOS waar ik mij zorgen over hoef te maken als ik het project ga </w:t>
+      </w:r>
+      <w:proofErr w:type="spellStart"/>
+      <w:r>
+        <w:t>deployen</w:t>
+      </w:r>
+      <w:proofErr w:type="spellEnd"/>
+      <w:r>
+        <w:t>.</w:t>
+      </w:r>
+    </w:p>
+    <w:p>
+      <w:r>
+        <w:rPr>
+          <w:u w:val="single"/>
+        </w:rPr>
+        <w:t>Het eindresultaat</w:t>
+      </w:r>
+      <w:r>
+        <w:t xml:space="preserve"> van de</w:t>
       </w:r>
       <w:r>
         <w:t xml:space="preserve"> </w:t>
@@ -107,7 +617,7 @@
       <w:r>
         <w:t>(</w:t>
       </w:r>
-      <w:hyperlink r:id="rId6" w:history="1">
+      <w:hyperlink r:id="rId9" w:history="1">
         <w:r>
           <w:rPr>
             <w:rStyle w:val="Hyperlink"/>
@@ -146,18 +656,200 @@
       <w:r>
         <w:t>)</w:t>
       </w:r>
-    </w:p>
-    <w:p>
-      <w:r>
-        <w:t>Het doel van de risicoanalyse is het in een zo vroeg mogelijk stadium identificeren en begrijpen van risico’s en het benoemen van mitigerende beveiligingseisen.</w:t>
-      </w:r>
       <w:r>
         <w:t xml:space="preserve"> </w:t>
       </w:r>
       <w:r>
+        <w:t>Dit zijn de onderdelen met dreigingen die ik re</w:t>
+      </w:r>
+      <w:r>
+        <w:t>l</w:t>
+      </w:r>
+      <w:r>
+        <w:t>evant acht voor de maak van deze software</w:t>
+      </w:r>
+      <w:r>
+        <w:t>.</w:t>
+      </w:r>
+    </w:p>
+    <w:p>
+      <w:r>
+        <w:t>Lijst</w:t>
+      </w:r>
+      <w:r>
+        <w:t xml:space="preserve"> van dreigingen</w:t>
+      </w:r>
+      <w:r>
+        <w:t>:</w:t>
+      </w:r>
+    </w:p>
+    <w:p>
+      <w:pPr>
+        <w:pStyle w:val="ListParagraph"/>
+        <w:numPr>
+          <w:ilvl w:val="0"/>
+          <w:numId w:val="1"/>
+        </w:numPr>
+        <w:rPr>
+          <w:color w:val="000000" w:themeColor="text1"/>
+        </w:rPr>
+      </w:pPr>
+      <w:proofErr w:type="spellStart"/>
+      <w:r>
+        <w:rPr>
+          <w:color w:val="000000" w:themeColor="text1"/>
+        </w:rPr>
+        <w:t>Spoofing</w:t>
+      </w:r>
+      <w:proofErr w:type="spellEnd"/>
+    </w:p>
+    <w:p>
+      <w:pPr>
+        <w:pStyle w:val="ListParagraph"/>
+        <w:numPr>
+          <w:ilvl w:val="0"/>
+          <w:numId w:val="1"/>
+        </w:numPr>
+        <w:rPr>
+          <w:color w:val="000000" w:themeColor="text1"/>
+        </w:rPr>
+      </w:pPr>
+      <w:proofErr w:type="spellStart"/>
+      <w:r>
+        <w:rPr>
+          <w:color w:val="000000" w:themeColor="text1"/>
+        </w:rPr>
+        <w:t>Tampering</w:t>
+      </w:r>
+      <w:proofErr w:type="spellEnd"/>
+    </w:p>
+    <w:p>
+      <w:pPr>
+        <w:pStyle w:val="ListParagraph"/>
+        <w:numPr>
+          <w:ilvl w:val="0"/>
+          <w:numId w:val="1"/>
+        </w:numPr>
+        <w:rPr>
+          <w:color w:val="000000" w:themeColor="text1"/>
+        </w:rPr>
+      </w:pPr>
+      <w:proofErr w:type="spellStart"/>
+      <w:r>
+        <w:rPr>
+          <w:color w:val="000000" w:themeColor="text1"/>
+        </w:rPr>
+        <w:t>Repudiation</w:t>
+      </w:r>
+      <w:proofErr w:type="spellEnd"/>
+    </w:p>
+    <w:p>
+      <w:pPr>
+        <w:pStyle w:val="ListParagraph"/>
+        <w:numPr>
+          <w:ilvl w:val="0"/>
+          <w:numId w:val="1"/>
+        </w:numPr>
+        <w:rPr>
+          <w:color w:val="000000" w:themeColor="text1"/>
+        </w:rPr>
+      </w:pPr>
+      <w:r>
+        <w:rPr>
+          <w:color w:val="000000" w:themeColor="text1"/>
+        </w:rPr>
+        <w:t xml:space="preserve">Information </w:t>
+      </w:r>
+      <w:proofErr w:type="spellStart"/>
+      <w:r>
+        <w:rPr>
+          <w:color w:val="000000" w:themeColor="text1"/>
+        </w:rPr>
+        <w:t>disclosure</w:t>
+      </w:r>
+      <w:proofErr w:type="spellEnd"/>
+    </w:p>
+    <w:p>
+      <w:pPr>
+        <w:pStyle w:val="ListParagraph"/>
+        <w:numPr>
+          <w:ilvl w:val="0"/>
+          <w:numId w:val="1"/>
+        </w:numPr>
+        <w:rPr>
+          <w:color w:val="000000" w:themeColor="text1"/>
+        </w:rPr>
+      </w:pPr>
+      <w:proofErr w:type="spellStart"/>
+      <w:r>
+        <w:rPr>
+          <w:color w:val="000000" w:themeColor="text1"/>
+        </w:rPr>
+        <w:t>Denial</w:t>
+      </w:r>
+      <w:proofErr w:type="spellEnd"/>
+      <w:r>
+        <w:rPr>
+          <w:color w:val="000000" w:themeColor="text1"/>
+        </w:rPr>
+        <w:t xml:space="preserve"> of Service (</w:t>
+      </w:r>
+      <w:proofErr w:type="spellStart"/>
+      <w:r>
+        <w:rPr>
+          <w:color w:val="000000" w:themeColor="text1"/>
+        </w:rPr>
+        <w:t>DoS</w:t>
+      </w:r>
+      <w:proofErr w:type="spellEnd"/>
+      <w:r>
+        <w:rPr>
+          <w:color w:val="000000" w:themeColor="text1"/>
+        </w:rPr>
+        <w:t>)</w:t>
+      </w:r>
+    </w:p>
+    <w:p>
+      <w:pPr>
+        <w:pStyle w:val="ListParagraph"/>
+        <w:numPr>
+          <w:ilvl w:val="0"/>
+          <w:numId w:val="1"/>
+        </w:numPr>
+        <w:rPr>
+          <w:color w:val="000000" w:themeColor="text1"/>
+        </w:rPr>
+      </w:pPr>
+      <w:proofErr w:type="spellStart"/>
+      <w:r>
+        <w:rPr>
+          <w:color w:val="000000" w:themeColor="text1"/>
+        </w:rPr>
+        <w:t>Elevation</w:t>
+      </w:r>
+      <w:proofErr w:type="spellEnd"/>
+      <w:r>
+        <w:rPr>
+          <w:color w:val="000000" w:themeColor="text1"/>
+        </w:rPr>
+        <w:t xml:space="preserve"> of privilege</w:t>
+      </w:r>
+    </w:p>
+    <w:p/>
+    <w:p>
+      <w:r>
+        <w:rPr>
+          <w:u w:val="single"/>
+        </w:rPr>
+        <w:t>Het doel</w:t>
+      </w:r>
+      <w:r>
+        <w:t xml:space="preserve"> van de risicoanalyse is het in een zo vroeg mogelijk stadium identificeren en begrijpen van risico’s en het benoemen van mitigerende beveiligingseisen. </w:t>
+      </w:r>
+      <w:r>
         <w:t>(</w:t>
       </w:r>
-      <w:hyperlink r:id="rId7" w:history="1">
+      <w:hyperlink r:id="rId10" w:history="1">
         <w:r>
           <w:rPr>
             <w:rStyle w:val="Hyperlink"/>
@@ -190,35 +882,49 @@
         <w:t>)</w:t>
       </w:r>
       <w:r>
-        <w:t xml:space="preserve"> *(zo</w:t>
-      </w:r>
-      <w:r>
-        <w:t xml:space="preserve">… </w:t>
-      </w:r>
-      <w:r>
-        <w:t>lekker concreet</w:t>
-      </w:r>
-      <w:r>
-        <w:t xml:space="preserve"> op </w:t>
-      </w:r>
-      <w:proofErr w:type="spellStart"/>
-      <w:r>
-        <w:t>Edhub</w:t>
-      </w:r>
-      <w:proofErr w:type="spellEnd"/>
-      <w:r>
-        <w:t xml:space="preserve"> allemaal</w:t>
-      </w:r>
-      <w:r>
-        <w:t>)</w:t>
-      </w:r>
-    </w:p>
-    <w:p>
-      <w:r>
-        <w:rPr>
-          <w:b/>
-          <w:bCs/>
-          <w:color w:val="767171" w:themeColor="background2" w:themeShade="80"/>
+        <w:t xml:space="preserve"> *</w:t>
+      </w:r>
+      <w:r>
+        <w:t xml:space="preserve"> </w:t>
+      </w:r>
+      <w:sdt>
+        <w:sdtPr>
+          <w:id w:val="1442493968"/>
+          <w:citation/>
+        </w:sdtPr>
+        <w:sdtEndPr/>
+        <w:sdtContent>
+          <w:r>
+            <w:fldChar w:fldCharType="begin"/>
+          </w:r>
+          <w:r>
+            <w:rPr>
+              <w:lang w:val="en-GB"/>
+            </w:rPr>
+            <w:instrText xml:space="preserve"> CITATION Hog1 \l 2057 </w:instrText>
+          </w:r>
+          <w:r>
+            <w:fldChar w:fldCharType="separate"/>
+          </w:r>
+          <w:r>
+            <w:rPr>
+              <w:noProof/>
+              <w:lang w:val="en-GB"/>
+            </w:rPr>
+            <w:t>(Hogeschool NOVI B.V., z.d.)</w:t>
+          </w:r>
+          <w:r>
+            <w:fldChar w:fldCharType="end"/>
+          </w:r>
+        </w:sdtContent>
+      </w:sdt>
+    </w:p>
+    <w:p>
+      <w:r>
+        <w:rPr>
+          <w:b/>
+          <w:bCs/>
+          <w:color w:val="000000" w:themeColor="text1"/>
         </w:rPr>
         <w:t>Inschatting van dreigingen via STRIDE</w:t>
       </w:r>
@@ -238,15 +944,12 @@
       </w:r>
       <w:proofErr w:type="spellEnd"/>
       <w:r>
-        <w:t xml:space="preserve"> assessment’. Er wordt een decompositie uitgevoerd, waarna per relevante component de gevoeligheid voor dreigingen wordt geanalyseerd.</w:t>
-      </w:r>
-      <w:r>
-        <w:t xml:space="preserve"> </w:t>
+        <w:t xml:space="preserve"> assessment’. Er wordt een decompositie uitgevoerd, waarna per relevante component de gevoeligheid voor dreigingen wordt geanalyseerd. </w:t>
       </w:r>
       <w:r>
         <w:t>(</w:t>
       </w:r>
-      <w:hyperlink r:id="rId8" w:history="1">
+      <w:hyperlink r:id="rId11" w:history="1">
         <w:bookmarkStart w:id="0" w:name="_Hlk27269477"/>
         <w:r>
           <w:rPr>
@@ -286,6 +989,40 @@
       <w:r>
         <w:t>)</w:t>
       </w:r>
+      <w:r>
+        <w:t xml:space="preserve"> </w:t>
+      </w:r>
+      <w:sdt>
+        <w:sdtPr>
+          <w:id w:val="-1679026625"/>
+          <w:citation/>
+        </w:sdtPr>
+        <w:sdtEndPr/>
+        <w:sdtContent>
+          <w:r>
+            <w:fldChar w:fldCharType="begin"/>
+          </w:r>
+          <w:r>
+            <w:rPr>
+              <w:lang w:val="en-GB"/>
+            </w:rPr>
+            <w:instrText xml:space="preserve">CITATION Hog1 \l 2057 </w:instrText>
+          </w:r>
+          <w:r>
+            <w:fldChar w:fldCharType="separate"/>
+          </w:r>
+          <w:r>
+            <w:rPr>
+              <w:noProof/>
+              <w:lang w:val="en-GB"/>
+            </w:rPr>
+            <w:t>(Hogeschool NOVI B.V., z.d.)</w:t>
+          </w:r>
+          <w:r>
+            <w:fldChar w:fldCharType="end"/>
+          </w:r>
+        </w:sdtContent>
+      </w:sdt>
     </w:p>
     <w:p>
       <w:pPr>
@@ -615,7 +1352,7 @@
         </w:rPr>
         <w:t xml:space="preserve"> (</w:t>
       </w:r>
-      <w:hyperlink r:id="rId9" w:history="1">
+      <w:hyperlink r:id="rId12" w:history="1">
         <w:r>
           <w:rPr>
             <w:rStyle w:val="Hyperlink"/>
@@ -635,6 +1372,55 @@
         </w:rPr>
         <w:t>)</w:t>
       </w:r>
+    </w:p>
+    <w:p>
+      <w:pPr>
+        <w:rPr>
+          <w:color w:val="000000" w:themeColor="text1"/>
+        </w:rPr>
+      </w:pPr>
+      <w:r>
+        <w:rPr>
+          <w:color w:val="000000" w:themeColor="text1"/>
+        </w:rPr>
+        <w:lastRenderedPageBreak/>
+        <w:t>Voorbeeld:</w:t>
+      </w:r>
+    </w:p>
+    <w:p>
+      <w:pPr>
+        <w:rPr>
+          <w:color w:val="000000" w:themeColor="text1"/>
+        </w:rPr>
+      </w:pPr>
+      <w:proofErr w:type="spellStart"/>
+      <w:r>
+        <w:rPr>
+          <w:color w:val="000000" w:themeColor="text1"/>
+        </w:rPr>
+        <w:t>Fig</w:t>
+      </w:r>
+      <w:proofErr w:type="spellEnd"/>
+      <w:r>
+        <w:rPr>
+          <w:color w:val="000000" w:themeColor="text1"/>
+        </w:rPr>
+        <w:t xml:space="preserve"> </w:t>
+      </w:r>
+      <w:r>
+        <w:rPr>
+          <w:color w:val="000000" w:themeColor="text1"/>
+        </w:rPr>
+        <w:t xml:space="preserve">2 kwalificering van dreigingen, volgens </w:t>
+      </w:r>
+      <w:proofErr w:type="spellStart"/>
+      <w:r>
+        <w:rPr>
+          <w:color w:val="000000" w:themeColor="text1"/>
+        </w:rPr>
+        <w:t>Edhub</w:t>
+      </w:r>
+      <w:proofErr w:type="spellEnd"/>
     </w:p>
     <w:p>
       <w:r>
@@ -663,7 +1449,7 @@
                     </pic:cNvPicPr>
                   </pic:nvPicPr>
                   <pic:blipFill>
-                    <a:blip r:embed="rId10">
+                    <a:blip r:embed="rId13">
                       <a:extLst>
                         <a:ext uri="{28A0092B-C50C-407E-A947-70E740481C1C}">
                           <a14:useLocalDpi xmlns:a14="http://schemas.microsoft.com/office/drawing/2010/main" val="0"/>
@@ -708,48 +1494,23 @@
           <w:sz w:val="20"/>
           <w:szCs w:val="20"/>
         </w:rPr>
-        <w:t>Afbeelding bron</w:t>
+        <w:t xml:space="preserve">Afbeelding bron: </w:t>
       </w:r>
       <w:r>
         <w:rPr>
           <w:sz w:val="20"/>
           <w:szCs w:val="20"/>
         </w:rPr>
-        <w:t xml:space="preserve">: </w:t>
-      </w:r>
-      <w:r>
-        <w:rPr>
-          <w:sz w:val="20"/>
-          <w:szCs w:val="20"/>
-        </w:rPr>
         <w:t>(</w:t>
       </w:r>
       <w:proofErr w:type="spellStart"/>
       <w:r>
-        <w:rPr>
-          <w:sz w:val="20"/>
-          <w:szCs w:val="20"/>
-        </w:rPr>
         <w:fldChar w:fldCharType="begin"/>
       </w:r>
       <w:r>
-        <w:rPr>
-          <w:sz w:val="20"/>
-          <w:szCs w:val="20"/>
-        </w:rPr>
         <w:instrText xml:space="preserve"> HYPERLINK "https://edhub.novi.nl/study/courses/291/content/6725" </w:instrText>
       </w:r>
       <w:r>
-        <w:rPr>
-          <w:sz w:val="20"/>
-          <w:szCs w:val="20"/>
-        </w:rPr>
-      </w:r>
-      <w:r>
-        <w:rPr>
-          <w:sz w:val="20"/>
-          <w:szCs w:val="20"/>
-        </w:rPr>
         <w:fldChar w:fldCharType="separate"/>
       </w:r>
       <w:r>
@@ -771,12 +1532,73 @@
       </w:r>
       <w:r>
         <w:rPr>
+          <w:rStyle w:val="Hyperlink"/>
           <w:sz w:val="20"/>
           <w:szCs w:val="20"/>
         </w:rPr>
         <w:fldChar w:fldCharType="end"/>
       </w:r>
     </w:p>
+    <w:p>
+      <w:pPr>
+        <w:ind w:left="3600" w:firstLine="720"/>
+        <w:rPr>
+          <w:sz w:val="20"/>
+          <w:szCs w:val="20"/>
+        </w:rPr>
+      </w:pPr>
+      <w:sdt>
+        <w:sdtPr>
+          <w:rPr>
+            <w:sz w:val="20"/>
+            <w:szCs w:val="20"/>
+          </w:rPr>
+          <w:id w:val="1641997214"/>
+          <w:citation/>
+        </w:sdtPr>
+        <w:sdtEndPr/>
+        <w:sdtContent>
+          <w:r>
+            <w:rPr>
+              <w:sz w:val="20"/>
+              <w:szCs w:val="20"/>
+            </w:rPr>
+            <w:fldChar w:fldCharType="begin"/>
+          </w:r>
+          <w:r>
+            <w:rPr>
+              <w:sz w:val="20"/>
+              <w:szCs w:val="20"/>
+              <w:lang w:val="en-GB"/>
+            </w:rPr>
+            <w:instrText xml:space="preserve"> CITATION Hog1 \l 2057 </w:instrText>
+          </w:r>
+          <w:r>
+            <w:rPr>
+              <w:sz w:val="20"/>
+              <w:szCs w:val="20"/>
+            </w:rPr>
+            <w:fldChar w:fldCharType="separate"/>
+          </w:r>
+          <w:r>
+            <w:rPr>
+              <w:noProof/>
+              <w:sz w:val="20"/>
+              <w:szCs w:val="20"/>
+              <w:lang w:val="en-GB"/>
+            </w:rPr>
+            <w:t>(Hogeschool NOVI B.V., z.d.)</w:t>
+          </w:r>
+          <w:r>
+            <w:rPr>
+              <w:sz w:val="20"/>
+              <w:szCs w:val="20"/>
+            </w:rPr>
+            <w:fldChar w:fldCharType="end"/>
+          </w:r>
+        </w:sdtContent>
+      </w:sdt>
+    </w:p>
     <w:p/>
     <w:p/>
     <w:p>
@@ -791,7 +1613,6 @@
           <w:b/>
           <w:bCs/>
         </w:rPr>
-        <w:lastRenderedPageBreak/>
         <w:t>De l</w:t>
       </w:r>
       <w:r>
@@ -1004,110 +1825,193 @@
     </w:p>
     <w:p>
       <w:r>
-        <w:t>Over het algemeen worden de</w:t>
-      </w:r>
-      <w:r>
-        <w:t xml:space="preserve"> bovengenoemde</w:t>
-      </w:r>
-      <w:r>
-        <w:t xml:space="preserve"> dreigementen opgevangen door de Spri</w:t>
-      </w:r>
-      <w:bookmarkStart w:id="1" w:name="_GoBack"/>
-      <w:bookmarkEnd w:id="1"/>
-      <w:r>
-        <w:t>ng Security Framework (mits deze goed is toegepast</w:t>
-      </w:r>
-      <w:r>
-        <w:t xml:space="preserve"> m.u.v. Dos</w:t>
+        <w:t>De</w:t>
+      </w:r>
+      <w:r>
+        <w:t xml:space="preserve"> bovengenoemde dreigementen </w:t>
+      </w:r>
+      <w:r>
+        <w:t>kunne</w:t>
+      </w:r>
+      <w:r>
+        <w:t xml:space="preserve"> door </w:t>
+      </w:r>
+      <w:r>
+        <w:t>middel van gebruik van</w:t>
+      </w:r>
+      <w:r>
+        <w:t xml:space="preserve"> het</w:t>
+      </w:r>
+      <w:r>
+        <w:t xml:space="preserve"> Spring Security Framework</w:t>
+      </w:r>
+      <w:r>
+        <w:t xml:space="preserve"> worden bestreden.</w:t>
+      </w:r>
+      <w:r>
+        <w:t xml:space="preserve"> </w:t>
+      </w:r>
+      <w:r>
+        <w:t xml:space="preserve">Met uitzondering van </w:t>
+      </w:r>
+      <w:proofErr w:type="spellStart"/>
+      <w:r>
+        <w:t>Denial</w:t>
+      </w:r>
+      <w:proofErr w:type="spellEnd"/>
+      <w:r>
+        <w:t xml:space="preserve"> of service. In het geval van dit project wordt de applicatie alleen gedraaid op de </w:t>
+      </w:r>
+      <w:proofErr w:type="spellStart"/>
+      <w:r>
+        <w:t>local</w:t>
+      </w:r>
+      <w:proofErr w:type="spellEnd"/>
+      <w:r>
+        <w:t xml:space="preserve"> </w:t>
+      </w:r>
+      <w:r>
+        <w:t>host van de beoordelaar, en/of AWS</w:t>
+      </w:r>
+      <w:r>
+        <w:t xml:space="preserve">. </w:t>
+      </w:r>
+      <w:r>
+        <w:t xml:space="preserve">Als dit het geval is </w:t>
+      </w:r>
+      <w:r>
+        <w:t xml:space="preserve">regelt Amazon bescherming tegen </w:t>
+      </w:r>
+      <w:proofErr w:type="spellStart"/>
+      <w:r>
+        <w:t>Denial</w:t>
+      </w:r>
+      <w:proofErr w:type="spellEnd"/>
+      <w:r>
+        <w:t xml:space="preserve"> of service.</w:t>
+      </w:r>
+      <w:r>
+        <w:t xml:space="preserve"> </w:t>
+      </w:r>
+      <w:r>
+        <w:t>Dit</w:t>
+      </w:r>
+      <w:r>
+        <w:t xml:space="preserve"> besef</w:t>
+      </w:r>
+      <w:r>
+        <w:t xml:space="preserve"> (</w:t>
+      </w:r>
+      <w:proofErr w:type="spellStart"/>
+      <w:r>
+        <w:t>DoS</w:t>
+      </w:r>
+      <w:proofErr w:type="spellEnd"/>
+      <w:r>
+        <w:t>)</w:t>
+      </w:r>
+      <w:r>
+        <w:t xml:space="preserve"> is</w:t>
+      </w:r>
+      <w:r>
+        <w:t xml:space="preserve"> ook</w:t>
+      </w:r>
+      <w:r>
+        <w:t xml:space="preserve"> meegenomen in de</w:t>
+      </w:r>
+      <w:r>
+        <w:t xml:space="preserve"> kwalificering</w:t>
+      </w:r>
+      <w:r>
+        <w:t xml:space="preserve"> </w:t>
+      </w:r>
+      <w:r>
+        <w:t>“</w:t>
+      </w:r>
+      <w:r>
+        <w:t>kans van optreden</w:t>
+      </w:r>
+      <w:r>
+        <w:t>”</w:t>
       </w:r>
       <w:r>
         <w:t>.</w:t>
       </w:r>
-      <w:r>
-        <w:t xml:space="preserve">). </w:t>
-      </w:r>
-      <w:r>
-        <w:t>Dit</w:t>
-      </w:r>
-      <w:r>
-        <w:t xml:space="preserve"> besef is meegenomen in de</w:t>
-      </w:r>
-      <w:r>
-        <w:t xml:space="preserve"> kwalificering</w:t>
+    </w:p>
+    <w:p>
+      <w:r>
+        <w:t>Er bestaat een kans</w:t>
+      </w:r>
+      <w:r>
+        <w:t xml:space="preserve"> dat </w:t>
+      </w:r>
+      <w:r>
+        <w:t>een hacker een van</w:t>
+      </w:r>
+      <w:r>
+        <w:t xml:space="preserve"> de bovengenoemde dreigementen </w:t>
+      </w:r>
+      <w:r>
+        <w:t>kan uitvoeren</w:t>
+      </w:r>
+      <w:r>
+        <w:t xml:space="preserve">. Hoe groot is dan de impact op </w:t>
+      </w:r>
+      <w:r>
+        <w:t>gebruikers of het</w:t>
+      </w:r>
+      <w:r>
+        <w:t xml:space="preserve"> bedrijf?</w:t>
+      </w:r>
+      <w:r>
+        <w:br/>
+      </w:r>
+      <w:r>
+        <w:t>H</w:t>
+      </w:r>
+      <w:r>
+        <w:t>ieronder</w:t>
+      </w:r>
+      <w:r>
+        <w:t xml:space="preserve"> volg</w:t>
+      </w:r>
+      <w:r>
+        <w:t>t dan</w:t>
+      </w:r>
+      <w:r>
+        <w:t xml:space="preserve"> de kwalificering voor</w:t>
+      </w:r>
+      <w:r>
+        <w:t xml:space="preserve"> de</w:t>
+      </w:r>
+      <w:r>
+        <w:t xml:space="preserve"> kans van optreden en </w:t>
+      </w:r>
+      <w:r>
+        <w:t xml:space="preserve">de </w:t>
+      </w:r>
+      <w:r>
+        <w:t>impact</w:t>
       </w:r>
       <w:r>
         <w:t xml:space="preserve"> </w:t>
       </w:r>
       <w:r>
-        <w:t>“</w:t>
-      </w:r>
-      <w:r>
-        <w:t>kans van optreden</w:t>
-      </w:r>
-      <w:r>
-        <w:t>”</w:t>
-      </w:r>
-      <w:r>
-        <w:t xml:space="preserve">. </w:t>
-      </w:r>
-      <w:r>
-        <w:t>T</w:t>
-      </w:r>
-      <w:r>
-        <w:t xml:space="preserve">och kan </w:t>
-      </w:r>
-      <w:r>
-        <w:t xml:space="preserve">het zomaar optreden dat </w:t>
-      </w:r>
-      <w:r>
-        <w:t>een hacker een van</w:t>
-      </w:r>
-      <w:r>
-        <w:t xml:space="preserve"> de bovengenoemde dreigementen </w:t>
-      </w:r>
-      <w:r>
-        <w:t>kan uitvoeren</w:t>
-      </w:r>
-      <w:r>
-        <w:t xml:space="preserve">. Hoe groot is dan de impact op </w:t>
-      </w:r>
-      <w:r>
-        <w:t>gebruikers of het</w:t>
-      </w:r>
-      <w:r>
-        <w:t xml:space="preserve"> bedrijf?</w:t>
-      </w:r>
-      <w:r>
-        <w:br/>
-      </w:r>
-      <w:r>
-        <w:t>H</w:t>
-      </w:r>
-      <w:r>
-        <w:t>ieronder</w:t>
-      </w:r>
-      <w:r>
-        <w:t xml:space="preserve"> volg</w:t>
-      </w:r>
-      <w:r>
-        <w:t xml:space="preserve"> de kwalificering voor kans van optreden en </w:t>
-      </w:r>
-      <w:r>
-        <w:t xml:space="preserve">de </w:t>
-      </w:r>
-      <w:r>
-        <w:t>impact</w:t>
-      </w:r>
-      <w:r>
-        <w:t xml:space="preserve"> </w:t>
-      </w:r>
-      <w:r>
-        <w:t>bij optreden</w:t>
+        <w:t xml:space="preserve">bij </w:t>
+      </w:r>
+      <w:r>
+        <w:t>DIT project</w:t>
       </w:r>
       <w:r>
         <w:t>.</w:t>
       </w:r>
     </w:p>
+    <w:p/>
+    <w:p/>
+    <w:p/>
+    <w:p/>
+    <w:p/>
+    <w:p/>
     <w:p>
       <w:r>
         <w:rPr>
@@ -1371,23 +2275,6 @@
               <w:jc w:val="center"/>
               <w:cnfStyle w:val="000000100000" w:firstRow="0" w:lastRow="0" w:firstColumn="0" w:lastColumn="0" w:oddVBand="0" w:evenVBand="0" w:oddHBand="1" w:evenHBand="0" w:firstRowFirstColumn="0" w:firstRowLastColumn="0" w:lastRowFirstColumn="0" w:lastRowLastColumn="0"/>
             </w:pPr>
-            <w:r>
-              <w:t xml:space="preserve">Information </w:t>
-            </w:r>
-            <w:proofErr w:type="spellStart"/>
-            <w:r>
-              <w:t>D</w:t>
-            </w:r>
-            <w:r>
-              <w:t>isclosure</w:t>
-            </w:r>
-            <w:proofErr w:type="spellEnd"/>
-          </w:p>
-          <w:p>
-            <w:pPr>
-              <w:jc w:val="center"/>
-              <w:cnfStyle w:val="000000100000" w:firstRow="0" w:lastRow="0" w:firstColumn="0" w:lastColumn="0" w:oddVBand="0" w:evenVBand="0" w:oddHBand="1" w:evenHBand="0" w:firstRowFirstColumn="0" w:firstRowLastColumn="0" w:lastRowFirstColumn="0" w:lastRowLastColumn="0"/>
-            </w:pPr>
           </w:p>
           <w:p>
             <w:pPr>
@@ -1472,6 +2359,30 @@
               <w:cnfStyle w:val="000000000000" w:firstRow="0" w:lastRow="0" w:firstColumn="0" w:lastColumn="0" w:oddVBand="0" w:evenVBand="0" w:oddHBand="0" w:evenHBand="0" w:firstRowFirstColumn="0" w:firstRowLastColumn="0" w:lastRowFirstColumn="0" w:lastRowLastColumn="0"/>
             </w:pPr>
           </w:p>
+          <w:p>
+            <w:pPr>
+              <w:jc w:val="center"/>
+              <w:cnfStyle w:val="000000000000" w:firstRow="0" w:lastRow="0" w:firstColumn="0" w:lastColumn="0" w:oddVBand="0" w:evenVBand="0" w:oddHBand="0" w:evenHBand="0" w:firstRowFirstColumn="0" w:firstRowLastColumn="0" w:lastRowFirstColumn="0" w:lastRowLastColumn="0"/>
+            </w:pPr>
+            <w:r>
+              <w:t xml:space="preserve">Information </w:t>
+            </w:r>
+            <w:proofErr w:type="spellStart"/>
+            <w:r>
+              <w:t>Disclosure</w:t>
+            </w:r>
+            <w:proofErr w:type="spellEnd"/>
+          </w:p>
+          <w:p>
+            <w:pPr>
+              <w:cnfStyle w:val="000000000000" w:firstRow="0" w:lastRow="0" w:firstColumn="0" w:lastColumn="0" w:oddVBand="0" w:evenVBand="0" w:oddHBand="0" w:evenHBand="0" w:firstRowFirstColumn="0" w:firstRowLastColumn="0" w:lastRowFirstColumn="0" w:lastRowLastColumn="0"/>
+            </w:pPr>
+          </w:p>
+          <w:p>
+            <w:pPr>
+              <w:cnfStyle w:val="000000000000" w:firstRow="0" w:lastRow="0" w:firstColumn="0" w:lastColumn="0" w:oddVBand="0" w:evenVBand="0" w:oddHBand="0" w:evenHBand="0" w:firstRowFirstColumn="0" w:firstRowLastColumn="0" w:lastRowFirstColumn="0" w:lastRowLastColumn="0"/>
+            </w:pPr>
+          </w:p>
         </w:tc>
         <w:tc>
           <w:tcPr>
@@ -1482,23 +2393,6 @@
               <w:jc w:val="center"/>
               <w:cnfStyle w:val="000000000000" w:firstRow="0" w:lastRow="0" w:firstColumn="0" w:lastColumn="0" w:oddVBand="0" w:evenVBand="0" w:oddHBand="0" w:evenHBand="0" w:firstRowFirstColumn="0" w:firstRowLastColumn="0" w:lastRowFirstColumn="0" w:lastRowLastColumn="0"/>
             </w:pPr>
-          </w:p>
-          <w:p>
-            <w:pPr>
-              <w:jc w:val="center"/>
-              <w:cnfStyle w:val="000000000000" w:firstRow="0" w:lastRow="0" w:firstColumn="0" w:lastColumn="0" w:oddVBand="0" w:evenVBand="0" w:oddHBand="0" w:evenHBand="0" w:firstRowFirstColumn="0" w:firstRowLastColumn="0" w:lastRowFirstColumn="0" w:lastRowLastColumn="0"/>
-            </w:pPr>
-            <w:proofErr w:type="spellStart"/>
-            <w:r>
-              <w:t>D</w:t>
-            </w:r>
-            <w:r>
-              <w:t>enial</w:t>
-            </w:r>
-            <w:proofErr w:type="spellEnd"/>
-            <w:r>
-              <w:t xml:space="preserve"> of Service</w:t>
-            </w:r>
           </w:p>
           <w:p>
             <w:pPr>
@@ -1535,8 +2429,6 @@
             </w:pPr>
             <w:r>
               <w:rPr>
-                <w:b w:val="0"/>
-                <w:bCs w:val="0"/>
                 <w:noProof/>
               </w:rPr>
               <mc:AlternateContent>
@@ -1663,6 +2555,14 @@
               <w:jc w:val="center"/>
               <w:cnfStyle w:val="000000100000" w:firstRow="0" w:lastRow="0" w:firstColumn="0" w:lastColumn="0" w:oddVBand="0" w:evenVBand="0" w:oddHBand="1" w:evenHBand="0" w:firstRowFirstColumn="0" w:firstRowLastColumn="0" w:lastRowFirstColumn="0" w:lastRowLastColumn="0"/>
             </w:pPr>
+            <w:proofErr w:type="spellStart"/>
+            <w:r>
+              <w:t>Denial</w:t>
+            </w:r>
+            <w:proofErr w:type="spellEnd"/>
+            <w:r>
+              <w:t xml:space="preserve"> of Service</w:t>
+            </w:r>
           </w:p>
           <w:p>
             <w:pPr>
@@ -1727,16 +2627,1996 @@
       </w:pPr>
     </w:p>
     <w:p/>
+    <w:p>
+      <w:r>
+        <w:t xml:space="preserve">Dit </w:t>
+      </w:r>
+      <w:r>
+        <w:t>baseer</w:t>
+      </w:r>
+      <w:r>
+        <w:t xml:space="preserve"> ik op de ernst </w:t>
+      </w:r>
+      <w:r>
+        <w:t>van schade</w:t>
+      </w:r>
+      <w:r>
+        <w:t xml:space="preserve"> die </w:t>
+      </w:r>
+      <w:r>
+        <w:t xml:space="preserve">kan worden </w:t>
+      </w:r>
+      <w:r>
+        <w:t>verricht</w:t>
+      </w:r>
+      <w:r>
+        <w:t xml:space="preserve"> </w:t>
+      </w:r>
+      <w:r>
+        <w:t xml:space="preserve">voor de </w:t>
+      </w:r>
+      <w:r>
+        <w:t>opdrachtgever en de applicatie:</w:t>
+      </w:r>
+      <w:r>
+        <w:t xml:space="preserve"> *</w:t>
+      </w:r>
+      <w:r>
+        <w:t xml:space="preserve">Maar </w:t>
+      </w:r>
+      <w:r>
+        <w:t xml:space="preserve">omdat ik nu niet meer met de </w:t>
+      </w:r>
+      <w:r>
+        <w:t>opdrachtgever</w:t>
+      </w:r>
+      <w:r>
+        <w:t xml:space="preserve"> (Arjen Wiersma) in aanraking kan komen om </w:t>
+      </w:r>
+      <w:r>
+        <w:t>nog meer aanvulling te geven,</w:t>
+      </w:r>
+      <w:r>
+        <w:t xml:space="preserve"> gebruik ik </w:t>
+      </w:r>
+      <w:r>
+        <w:t xml:space="preserve">mijn </w:t>
+      </w:r>
+      <w:r>
+        <w:t xml:space="preserve">eigen aannames </w:t>
+      </w:r>
+      <w:r>
+        <w:t>voor</w:t>
+      </w:r>
+      <w:r>
+        <w:t xml:space="preserve"> de</w:t>
+      </w:r>
+      <w:r>
+        <w:t xml:space="preserve"> mogelijke</w:t>
+      </w:r>
+      <w:r>
+        <w:t xml:space="preserve"> gevar</w:t>
+      </w:r>
+      <w:r>
+        <w:t xml:space="preserve">en voor de opdrachtgever, gebruikers en de </w:t>
+      </w:r>
+      <w:proofErr w:type="spellStart"/>
+      <w:r>
+        <w:t>applicate</w:t>
+      </w:r>
+      <w:proofErr w:type="spellEnd"/>
+      <w:r>
+        <w:t>.</w:t>
+      </w:r>
+      <w:r>
+        <w:br/>
+        <w:t>Dit betreft alleen het stukje “impact … omdat”.</w:t>
+      </w:r>
+      <w:r>
+        <w:t xml:space="preserve"> Uiteraard als ik </w:t>
+      </w:r>
+      <w:r>
+        <w:t xml:space="preserve">nog </w:t>
+      </w:r>
+      <w:r>
+        <w:t>toegang had om de opdrachtgever te spreken, zou hier</w:t>
+      </w:r>
+      <w:r>
+        <w:t xml:space="preserve"> </w:t>
+      </w:r>
+      <w:r>
+        <w:t>zijn</w:t>
+      </w:r>
+      <w:r>
+        <w:t xml:space="preserve"> citaten</w:t>
+      </w:r>
+      <w:r>
+        <w:t xml:space="preserve"> kome</w:t>
+      </w:r>
+      <w:r>
+        <w:t>n</w:t>
+      </w:r>
+      <w:r>
+        <w:t xml:space="preserve"> te</w:t>
+      </w:r>
+      <w:r>
+        <w:t xml:space="preserve"> staan.</w:t>
+      </w:r>
+    </w:p>
+    <w:p>
+      <w:proofErr w:type="spellStart"/>
+      <w:r>
+        <w:rPr>
+          <w:b/>
+          <w:bCs/>
+          <w:u w:val="single"/>
+        </w:rPr>
+        <w:t>Spoofing</w:t>
+      </w:r>
+      <w:proofErr w:type="spellEnd"/>
+      <w:r>
+        <w:rPr>
+          <w:b/>
+          <w:bCs/>
+        </w:rPr>
+        <w:br/>
+        <w:t xml:space="preserve">Kans van optreden </w:t>
+      </w:r>
+      <w:r>
+        <w:rPr>
+          <w:b/>
+          <w:bCs/>
+        </w:rPr>
+        <w:t>midden</w:t>
+      </w:r>
+      <w:r>
+        <w:rPr>
+          <w:b/>
+          <w:bCs/>
+        </w:rPr>
+        <w:t xml:space="preserve"> omdat:</w:t>
+      </w:r>
+      <w:r>
+        <w:rPr>
+          <w:b/>
+          <w:bCs/>
+        </w:rPr>
+        <w:t xml:space="preserve"> </w:t>
+      </w:r>
+      <w:r>
+        <w:t>(Userside)</w:t>
+      </w:r>
+      <w:r>
+        <w:t xml:space="preserve"> </w:t>
+      </w:r>
+      <w:r>
+        <w:t>i</w:t>
+      </w:r>
+      <w:r>
+        <w:t>edereen zich makkelijk als een ander kan voordoen</w:t>
+      </w:r>
+      <w:r>
+        <w:t xml:space="preserve"> door de informatie die hij invoert</w:t>
+      </w:r>
+      <w:r>
+        <w:t xml:space="preserve">. In dit systeem vragen we niet naar </w:t>
+      </w:r>
+      <w:r>
+        <w:t>gegevens om de échte identiteit van onze gebruikers te</w:t>
+      </w:r>
+      <w:r>
+        <w:t xml:space="preserve"> valideren</w:t>
+      </w:r>
+      <w:r>
+        <w:t>.</w:t>
+      </w:r>
+    </w:p>
+    <w:p>
+      <w:r>
+        <w:t>(</w:t>
+      </w:r>
+      <w:r>
+        <w:t xml:space="preserve">Bij de </w:t>
+      </w:r>
+      <w:r>
+        <w:t>Bo-side</w:t>
+      </w:r>
+      <w:r>
+        <w:t xml:space="preserve"> is de kans van optreden laag omdat</w:t>
+      </w:r>
+      <w:r>
+        <w:t xml:space="preserve"> Backofficemedewerkers worden aangemaakt door de </w:t>
+      </w:r>
+      <w:proofErr w:type="spellStart"/>
+      <w:r>
+        <w:t>Admin</w:t>
+      </w:r>
+      <w:proofErr w:type="spellEnd"/>
+      <w:r>
+        <w:t xml:space="preserve">, </w:t>
+      </w:r>
+      <w:r>
+        <w:t>dus zij hebben niet de kans om gemanipuleerde data op te geven.</w:t>
+      </w:r>
+      <w:r>
+        <w:t>)</w:t>
+      </w:r>
+    </w:p>
+    <w:p>
+      <w:r>
+        <w:br/>
+      </w:r>
+      <w:r>
+        <w:rPr>
+          <w:b/>
+          <w:bCs/>
+        </w:rPr>
+        <w:t xml:space="preserve">Impact </w:t>
+      </w:r>
+      <w:r>
+        <w:rPr>
+          <w:b/>
+          <w:bCs/>
+        </w:rPr>
+        <w:t>laag</w:t>
+      </w:r>
+      <w:r>
+        <w:rPr>
+          <w:b/>
+          <w:bCs/>
+        </w:rPr>
+        <w:t xml:space="preserve"> omdat:</w:t>
+      </w:r>
+      <w:r>
+        <w:rPr>
+          <w:b/>
+          <w:bCs/>
+        </w:rPr>
+        <w:t xml:space="preserve"> </w:t>
+      </w:r>
+      <w:r>
+        <w:t xml:space="preserve">Deze </w:t>
+      </w:r>
+      <w:proofErr w:type="spellStart"/>
+      <w:r>
+        <w:t>informatie-systeem</w:t>
+      </w:r>
+      <w:proofErr w:type="spellEnd"/>
+      <w:r>
+        <w:t xml:space="preserve"> wordt gebruikt met als doel om als producer ontdekt te worden. </w:t>
+      </w:r>
+      <w:r>
+        <w:t>I</w:t>
+      </w:r>
+      <w:r>
+        <w:t xml:space="preserve">emand die </w:t>
+      </w:r>
+      <w:r>
+        <w:t xml:space="preserve">serieus in aanraking wil komen met het platenlabel </w:t>
+      </w:r>
+      <w:proofErr w:type="spellStart"/>
+      <w:r>
+        <w:t>Hexagon</w:t>
+      </w:r>
+      <w:proofErr w:type="spellEnd"/>
+      <w:r>
+        <w:t xml:space="preserve"> of Don </w:t>
+      </w:r>
+      <w:proofErr w:type="spellStart"/>
+      <w:r>
+        <w:t>Diablo</w:t>
+      </w:r>
+      <w:proofErr w:type="spellEnd"/>
+      <w:r>
+        <w:t xml:space="preserve"> </w:t>
+      </w:r>
+      <w:r>
+        <w:t xml:space="preserve">zal </w:t>
+      </w:r>
+      <w:r>
+        <w:t xml:space="preserve">zich niet voor een ander </w:t>
+      </w:r>
+      <w:r>
+        <w:t>voor</w:t>
+      </w:r>
+      <w:r>
+        <w:t>doe</w:t>
+      </w:r>
+      <w:r>
+        <w:t>n</w:t>
+      </w:r>
+      <w:r>
+        <w:t>.</w:t>
+      </w:r>
+    </w:p>
+    <w:p>
+      <w:pPr>
+        <w:rPr>
+          <w:b/>
+          <w:bCs/>
+        </w:rPr>
+      </w:pPr>
+      <w:r>
+        <w:t xml:space="preserve">Ook is </w:t>
+      </w:r>
+      <w:r>
+        <w:t>gevraagde</w:t>
+      </w:r>
+      <w:r>
+        <w:t xml:space="preserve"> informatie </w:t>
+      </w:r>
+      <w:r>
+        <w:t>va</w:t>
+      </w:r>
+      <w:r>
+        <w:t xml:space="preserve">n </w:t>
+      </w:r>
+      <w:r>
+        <w:t xml:space="preserve">de gebruikers </w:t>
+      </w:r>
+      <w:r>
+        <w:t>niet</w:t>
+      </w:r>
+      <w:r>
+        <w:t xml:space="preserve"> erg</w:t>
+      </w:r>
+      <w:r>
+        <w:t xml:space="preserve"> gevoelig. Er wordt bijvoorbeeld niet gevraagd naar, geboortedatum</w:t>
+      </w:r>
+      <w:r>
+        <w:t>, geboorteplaats,</w:t>
+      </w:r>
+      <w:r>
+        <w:t xml:space="preserve"> woonplaats</w:t>
+      </w:r>
+      <w:r>
+        <w:t>, bankgegevens of a</w:t>
+      </w:r>
+      <w:r>
+        <w:t>n</w:t>
+      </w:r>
+      <w:r>
+        <w:t xml:space="preserve">dere gevoelige </w:t>
+      </w:r>
+      <w:proofErr w:type="gramStart"/>
+      <w:r>
+        <w:t xml:space="preserve">gegevens </w:t>
+      </w:r>
+      <w:r>
+        <w:t xml:space="preserve"> die</w:t>
+      </w:r>
+      <w:proofErr w:type="gramEnd"/>
+      <w:r>
+        <w:t xml:space="preserve"> </w:t>
+      </w:r>
+      <w:proofErr w:type="spellStart"/>
+      <w:r>
+        <w:t>crusiaal</w:t>
+      </w:r>
+      <w:proofErr w:type="spellEnd"/>
+      <w:r>
+        <w:t xml:space="preserve"> zijn in dit geval.</w:t>
+      </w:r>
+    </w:p>
+    <w:p>
+      <w:pPr>
+        <w:rPr>
+          <w:b/>
+          <w:bCs/>
+        </w:rPr>
+      </w:pPr>
+      <w:proofErr w:type="spellStart"/>
+      <w:r>
+        <w:rPr>
+          <w:b/>
+          <w:bCs/>
+          <w:u w:val="single"/>
+        </w:rPr>
+        <w:t>Tampering</w:t>
+      </w:r>
+      <w:proofErr w:type="spellEnd"/>
+      <w:r>
+        <w:rPr>
+          <w:b/>
+          <w:bCs/>
+          <w:u w:val="single"/>
+        </w:rPr>
+        <w:t xml:space="preserve"> </w:t>
+      </w:r>
+      <w:r>
+        <w:rPr>
+          <w:b/>
+          <w:bCs/>
+        </w:rPr>
+        <w:br/>
+        <w:t>Kans van optreden laag omdat:</w:t>
+      </w:r>
+      <w:r>
+        <w:rPr>
+          <w:b/>
+          <w:bCs/>
+        </w:rPr>
+        <w:br/>
+        <w:t>Impact hoog omdat:</w:t>
+      </w:r>
+    </w:p>
+    <w:p>
+      <w:pPr>
+        <w:rPr>
+          <w:b/>
+          <w:bCs/>
+        </w:rPr>
+      </w:pPr>
+      <w:proofErr w:type="spellStart"/>
+      <w:r>
+        <w:rPr>
+          <w:b/>
+          <w:bCs/>
+          <w:u w:val="single"/>
+        </w:rPr>
+        <w:t>Repudiation</w:t>
+      </w:r>
+      <w:proofErr w:type="spellEnd"/>
+      <w:r>
+        <w:rPr>
+          <w:b/>
+          <w:bCs/>
+        </w:rPr>
+        <w:br/>
+        <w:t>Kans van optreden laag omdat:</w:t>
+      </w:r>
+      <w:r>
+        <w:rPr>
+          <w:b/>
+          <w:bCs/>
+        </w:rPr>
+        <w:br/>
+        <w:t xml:space="preserve">Impact </w:t>
+      </w:r>
+      <w:r>
+        <w:rPr>
+          <w:b/>
+          <w:bCs/>
+        </w:rPr>
+        <w:t>laag</w:t>
+      </w:r>
+      <w:r>
+        <w:rPr>
+          <w:b/>
+          <w:bCs/>
+        </w:rPr>
+        <w:t xml:space="preserve"> omdat:</w:t>
+      </w:r>
+    </w:p>
+    <w:p>
+      <w:r>
+        <w:rPr>
+          <w:b/>
+          <w:bCs/>
+          <w:u w:val="single"/>
+        </w:rPr>
+        <w:t xml:space="preserve">Information </w:t>
+      </w:r>
+      <w:proofErr w:type="spellStart"/>
+      <w:r>
+        <w:rPr>
+          <w:b/>
+          <w:bCs/>
+          <w:u w:val="single"/>
+        </w:rPr>
+        <w:t>Disclosure</w:t>
+      </w:r>
+      <w:proofErr w:type="spellEnd"/>
+      <w:r>
+        <w:rPr>
+          <w:b/>
+          <w:bCs/>
+        </w:rPr>
+        <w:br/>
+        <w:t>Kans van optreden laag omdat:</w:t>
+      </w:r>
+      <w:r>
+        <w:rPr>
+          <w:b/>
+          <w:bCs/>
+        </w:rPr>
+        <w:br/>
+        <w:t xml:space="preserve">Impact </w:t>
+      </w:r>
+      <w:r>
+        <w:rPr>
+          <w:b/>
+          <w:bCs/>
+        </w:rPr>
+        <w:t>midden</w:t>
+      </w:r>
+      <w:r>
+        <w:rPr>
+          <w:b/>
+          <w:bCs/>
+        </w:rPr>
+        <w:t xml:space="preserve"> omdat:</w:t>
+      </w:r>
+      <w:r>
+        <w:rPr>
+          <w:b/>
+          <w:bCs/>
+        </w:rPr>
+        <w:t xml:space="preserve"> </w:t>
+      </w:r>
+      <w:r>
+        <w:t>De</w:t>
+      </w:r>
+      <w:r>
+        <w:t xml:space="preserve"> opgeslagen informatie va</w:t>
+      </w:r>
+      <w:r>
+        <w:t>n</w:t>
+      </w:r>
+      <w:r>
+        <w:t xml:space="preserve"> de gebruikers niet gevoelig</w:t>
+      </w:r>
+      <w:r>
+        <w:t xml:space="preserve"> of waardevol</w:t>
+      </w:r>
+      <w:r>
+        <w:t xml:space="preserve">. </w:t>
+      </w:r>
+      <w:r>
+        <w:lastRenderedPageBreak/>
+        <w:t>Gegev</w:t>
+      </w:r>
+      <w:r>
+        <w:t>en</w:t>
+      </w:r>
+      <w:r>
+        <w:t>s als:</w:t>
+      </w:r>
+      <w:r>
+        <w:t xml:space="preserve"> geboortedatum, geboorteplaats, woonplaats, bankgegevens</w:t>
+      </w:r>
+      <w:r>
+        <w:t>, BSN</w:t>
+      </w:r>
+      <w:r>
+        <w:t xml:space="preserve"> of </w:t>
+      </w:r>
+      <w:r>
+        <w:t>soortgelijk</w:t>
+      </w:r>
+      <w:r>
+        <w:t xml:space="preserve"> gevoelige </w:t>
+      </w:r>
+      <w:r>
+        <w:t>data worden niet gevraagd</w:t>
+      </w:r>
+      <w:r>
+        <w:t>. W</w:t>
+      </w:r>
+      <w:r>
+        <w:t xml:space="preserve">aarmee het stelen van een identiteit </w:t>
+      </w:r>
+      <w:r>
+        <w:t>niet</w:t>
+      </w:r>
+      <w:r>
+        <w:t xml:space="preserve"> succes</w:t>
+      </w:r>
+      <w:r>
+        <w:t>vol kan worden verricht</w:t>
+      </w:r>
+      <w:r>
+        <w:t>.</w:t>
+      </w:r>
+    </w:p>
+    <w:p>
+      <w:r>
+        <w:t xml:space="preserve">Mocht een hacker bij deze informatie komen heeft hij toegang tot de </w:t>
+      </w:r>
+      <w:r>
+        <w:t>voorn</w:t>
+      </w:r>
+      <w:r>
+        <w:t xml:space="preserve">aam, </w:t>
+      </w:r>
+      <w:r>
+        <w:t>achternaam</w:t>
+      </w:r>
+      <w:r>
+        <w:t xml:space="preserve">, </w:t>
+      </w:r>
+      <w:proofErr w:type="spellStart"/>
+      <w:r>
+        <w:t>artiesten-</w:t>
+      </w:r>
+      <w:r>
+        <w:t>naam</w:t>
+      </w:r>
+      <w:proofErr w:type="spellEnd"/>
+      <w:r>
+        <w:t xml:space="preserve">, </w:t>
+      </w:r>
+      <w:r>
+        <w:t xml:space="preserve">het </w:t>
+      </w:r>
+      <w:r>
+        <w:t>emailadres</w:t>
+      </w:r>
+      <w:r>
+        <w:t>/gebruikersnaam</w:t>
+      </w:r>
+      <w:r>
+        <w:t xml:space="preserve"> en de </w:t>
+      </w:r>
+      <w:proofErr w:type="spellStart"/>
+      <w:r>
+        <w:t>geuploadde</w:t>
+      </w:r>
+      <w:proofErr w:type="spellEnd"/>
+      <w:r>
+        <w:t xml:space="preserve"> </w:t>
+      </w:r>
+      <w:proofErr w:type="spellStart"/>
+      <w:r>
+        <w:t>demos</w:t>
+      </w:r>
+      <w:proofErr w:type="spellEnd"/>
+      <w:r>
+        <w:t xml:space="preserve">. Over deze demo’s </w:t>
+      </w:r>
+      <w:r>
+        <w:t>beschikken</w:t>
+      </w:r>
+      <w:r>
+        <w:t xml:space="preserve"> natuurlijk </w:t>
+      </w:r>
+      <w:r>
+        <w:t>auteursrechten</w:t>
+      </w:r>
+      <w:r>
+        <w:t>.</w:t>
+      </w:r>
+      <w:r>
+        <w:t xml:space="preserve"> Maar blijven “eigendom van </w:t>
+      </w:r>
+      <w:proofErr w:type="spellStart"/>
+      <w:r>
+        <w:t>Hexagon</w:t>
+      </w:r>
+      <w:proofErr w:type="spellEnd"/>
+      <w:r>
+        <w:t>” zoals de opdrachtgever</w:t>
+      </w:r>
+      <w:r>
+        <w:t xml:space="preserve"> heeft aangegeven</w:t>
+      </w:r>
+    </w:p>
+    <w:p>
+      <w:r>
+        <w:t xml:space="preserve">Wachtwoorden zijn </w:t>
+      </w:r>
+      <w:proofErr w:type="spellStart"/>
+      <w:r>
+        <w:t>gehasht</w:t>
+      </w:r>
+      <w:proofErr w:type="spellEnd"/>
+      <w:r>
+        <w:t>.</w:t>
+      </w:r>
+    </w:p>
+    <w:p>
+      <w:r>
+        <w:t xml:space="preserve">Een </w:t>
+      </w:r>
+      <w:r>
+        <w:t>extra maatregel</w:t>
+      </w:r>
+      <w:r>
+        <w:t xml:space="preserve"> om de impact naar ‘laag’ te veranderen</w:t>
+      </w:r>
+      <w:r>
+        <w:t xml:space="preserve"> zou zijn om het emailadres</w:t>
+      </w:r>
+      <w:r>
+        <w:t>,</w:t>
+      </w:r>
+      <w:r>
+        <w:t xml:space="preserve"> de achternaam</w:t>
+      </w:r>
+      <w:r>
+        <w:t xml:space="preserve"> én het adres naar de demo</w:t>
+      </w:r>
+      <w:r>
+        <w:t xml:space="preserve"> </w:t>
+      </w:r>
+      <w:r>
+        <w:t>ge-</w:t>
+      </w:r>
+      <w:proofErr w:type="spellStart"/>
+      <w:r>
+        <w:t>encr</w:t>
+      </w:r>
+      <w:r>
+        <w:t>y</w:t>
+      </w:r>
+      <w:r>
+        <w:t>pt</w:t>
+      </w:r>
+      <w:proofErr w:type="spellEnd"/>
+      <w:r>
+        <w:t xml:space="preserve"> op te slaan in de database</w:t>
+      </w:r>
+      <w:r>
+        <w:t>.</w:t>
+      </w:r>
+      <w:r>
+        <w:t xml:space="preserve"> Maar zonder deze extra maatregel is de impact ‘midden’</w:t>
+      </w:r>
+      <w:r>
+        <w:t xml:space="preserve">. </w:t>
+      </w:r>
+      <w:r>
+        <w:t xml:space="preserve">De kans is klein dat dit </w:t>
+      </w:r>
+      <w:r>
+        <w:t xml:space="preserve">in deze versie van het project </w:t>
+      </w:r>
+      <w:r>
+        <w:t>gaat worden toe</w:t>
+      </w:r>
+      <w:r>
+        <w:t>g</w:t>
+      </w:r>
+      <w:r>
+        <w:t>epast.</w:t>
+      </w:r>
+      <w:r>
+        <w:t xml:space="preserve"> Vandaar dat ik het nog steeds op midden laat.</w:t>
+      </w:r>
+    </w:p>
+    <w:p>
+      <w:r>
+        <w:t xml:space="preserve">Een ander ding om rekening mee te houden is de media. Als bekend wordt dat er een informatie-lek is kan dit mogelijk schade verrichten aan de naam van het bedrijf. Nogmaals dit hangt </w:t>
+      </w:r>
+      <w:proofErr w:type="gramStart"/>
+      <w:r>
+        <w:t>er vanaf</w:t>
+      </w:r>
+      <w:proofErr w:type="gramEnd"/>
+      <w:r>
+        <w:t xml:space="preserve"> </w:t>
+      </w:r>
+      <w:r>
+        <w:t>belangrijk de</w:t>
+      </w:r>
+      <w:r>
+        <w:t>ze</w:t>
+      </w:r>
+      <w:r>
+        <w:t xml:space="preserve"> opgeslagen data is.</w:t>
+      </w:r>
+    </w:p>
+    <w:p>
+      <w:proofErr w:type="spellStart"/>
+      <w:r>
+        <w:rPr>
+          <w:b/>
+          <w:bCs/>
+          <w:u w:val="single"/>
+        </w:rPr>
+        <w:t>DoS</w:t>
+      </w:r>
+      <w:proofErr w:type="spellEnd"/>
+      <w:r>
+        <w:rPr>
+          <w:b/>
+          <w:bCs/>
+        </w:rPr>
+        <w:br/>
+        <w:t>Kans van optreden laag omdat:</w:t>
+      </w:r>
+      <w:r>
+        <w:t xml:space="preserve"> Er twee scenario’s zijn:</w:t>
+      </w:r>
+      <w:r>
+        <w:br/>
+      </w:r>
+      <w:r>
+        <w:t xml:space="preserve">A. </w:t>
+      </w:r>
+      <w:r>
+        <w:t xml:space="preserve">Het project dient alleen gedraaid te worden op de </w:t>
+      </w:r>
+      <w:proofErr w:type="spellStart"/>
+      <w:r>
+        <w:t>localhost</w:t>
+      </w:r>
+      <w:proofErr w:type="spellEnd"/>
+      <w:r>
+        <w:t xml:space="preserve"> van de beoordelaar</w:t>
+      </w:r>
+      <w:r>
+        <w:br/>
+      </w:r>
+      <w:r>
+        <w:t xml:space="preserve">B. </w:t>
+      </w:r>
+      <w:r>
+        <w:t>H</w:t>
+      </w:r>
+      <w:r>
+        <w:t>et project word</w:t>
+      </w:r>
+      <w:r>
+        <w:t>t gehost op AWS.</w:t>
+      </w:r>
+      <w:r>
+        <w:br/>
+      </w:r>
+      <w:r>
+        <w:rPr>
+          <w:b/>
+          <w:bCs/>
+        </w:rPr>
+        <w:t xml:space="preserve">Impact </w:t>
+      </w:r>
+      <w:r>
+        <w:rPr>
+          <w:b/>
+          <w:bCs/>
+        </w:rPr>
+        <w:t>laag</w:t>
+      </w:r>
+      <w:r>
+        <w:rPr>
+          <w:b/>
+          <w:bCs/>
+        </w:rPr>
+        <w:t xml:space="preserve"> omdat:</w:t>
+      </w:r>
+      <w:r>
+        <w:rPr>
+          <w:b/>
+          <w:bCs/>
+        </w:rPr>
+        <w:t xml:space="preserve"> </w:t>
+      </w:r>
+      <w:r>
+        <w:t>Dit betekent dat het systeem tijdelijk niet meer te bereiken is</w:t>
+      </w:r>
+      <w:r>
+        <w:t xml:space="preserve">. Als het goed is kan Amazon dit </w:t>
+      </w:r>
+      <w:r>
+        <w:t xml:space="preserve">snel oplossen, en anders is het makkelijk om de software en de database naar een andere host te migreren. </w:t>
+      </w:r>
+      <w:r>
+        <w:t>Voor de medewerkers en users is het dan een kwestie van wachten, maar er gaat geen informatie verloren.</w:t>
+      </w:r>
+    </w:p>
+    <w:p>
+      <w:pPr>
+        <w:rPr>
+          <w:b/>
+          <w:bCs/>
+        </w:rPr>
+      </w:pPr>
+      <w:proofErr w:type="spellStart"/>
+      <w:r>
+        <w:rPr>
+          <w:b/>
+          <w:bCs/>
+          <w:u w:val="single"/>
+        </w:rPr>
+        <w:t>Elevation</w:t>
+      </w:r>
+      <w:proofErr w:type="spellEnd"/>
+      <w:r>
+        <w:rPr>
+          <w:b/>
+          <w:bCs/>
+          <w:u w:val="single"/>
+        </w:rPr>
+        <w:t xml:space="preserve"> of </w:t>
+      </w:r>
+      <w:proofErr w:type="spellStart"/>
+      <w:r>
+        <w:rPr>
+          <w:b/>
+          <w:bCs/>
+          <w:u w:val="single"/>
+        </w:rPr>
+        <w:t>priviledge</w:t>
+      </w:r>
+      <w:proofErr w:type="spellEnd"/>
+      <w:r>
+        <w:rPr>
+          <w:b/>
+          <w:bCs/>
+        </w:rPr>
+        <w:br/>
+        <w:t>Kans van optreden laag omdat:</w:t>
+      </w:r>
+      <w:r>
+        <w:rPr>
+          <w:b/>
+          <w:bCs/>
+        </w:rPr>
+        <w:t xml:space="preserve"> </w:t>
+      </w:r>
+      <w:r>
+        <w:t xml:space="preserve">Omdat </w:t>
+      </w:r>
+      <w:r>
+        <w:t xml:space="preserve">je als </w:t>
+      </w:r>
+      <w:proofErr w:type="spellStart"/>
+      <w:r>
+        <w:t>developer</w:t>
+      </w:r>
+      <w:proofErr w:type="spellEnd"/>
+      <w:r>
+        <w:t xml:space="preserve"> met </w:t>
+      </w:r>
+      <w:r>
+        <w:t xml:space="preserve">Spring Security </w:t>
+      </w:r>
+      <w:r>
+        <w:t xml:space="preserve">goed kan aangeven welke </w:t>
+      </w:r>
+      <w:r>
+        <w:t>rollen met welke privileges er zijn.</w:t>
+      </w:r>
+      <w:r>
+        <w:t xml:space="preserve"> Het Spring Security Framework is ook erg betrou</w:t>
+      </w:r>
+      <w:r>
+        <w:t>w</w:t>
+      </w:r>
+      <w:r>
+        <w:t>baar</w:t>
+      </w:r>
+      <w:r>
+        <w:t>.</w:t>
+      </w:r>
+      <w:r>
+        <w:rPr>
+          <w:b/>
+          <w:bCs/>
+        </w:rPr>
+        <w:br/>
+        <w:t>Impact hoog omdat:</w:t>
+      </w:r>
+    </w:p>
+    <w:p/>
+    <w:p/>
+    <w:p>
+      <w:pPr>
+        <w:rPr>
+          <w:b/>
+          <w:bCs/>
+        </w:rPr>
+      </w:pPr>
+      <w:r>
+        <w:rPr>
+          <w:b/>
+          <w:bCs/>
+        </w:rPr>
+        <w:t>OWASP</w:t>
+      </w:r>
+    </w:p>
+    <w:p>
+      <w:r>
+        <w:t xml:space="preserve">Ook al werd er GÉÉN uitleg </w:t>
+      </w:r>
+      <w:r>
+        <w:t xml:space="preserve">gegeven </w:t>
+      </w:r>
+      <w:r>
+        <w:t xml:space="preserve">over OWASP in </w:t>
+      </w:r>
+      <w:proofErr w:type="spellStart"/>
+      <w:r>
+        <w:t>Edhub</w:t>
+      </w:r>
+      <w:proofErr w:type="spellEnd"/>
+      <w:r>
+        <w:t xml:space="preserve"> en is dit woord niet één keer </w:t>
+      </w:r>
+      <w:r>
+        <w:t xml:space="preserve">benoemd in de </w:t>
+      </w:r>
+      <w:r>
+        <w:t xml:space="preserve">gegeven </w:t>
+      </w:r>
+      <w:r>
+        <w:t xml:space="preserve">leerlijn “Secure Software” (ga maar na </w:t>
+      </w:r>
+      <w:hyperlink r:id="rId14" w:history="1">
+        <w:r>
+          <w:rPr>
+            <w:rStyle w:val="Hyperlink"/>
+          </w:rPr>
+          <w:t>https://edhub.novi.nl/study/learnpaths/236/courses</w:t>
+        </w:r>
+      </w:hyperlink>
+      <w:r>
+        <w:t>)</w:t>
+      </w:r>
+      <w:r>
+        <w:t>,</w:t>
+      </w:r>
+      <w:r>
+        <w:t xml:space="preserve"> heb ik t</w:t>
+      </w:r>
+      <w:r>
+        <w:t xml:space="preserve">och heb ik het initiatief genomen om even op te zoeken wat het </w:t>
+      </w:r>
+      <w:r>
+        <w:t>is, want ondanks dat dit nooit is behandeld,</w:t>
+      </w:r>
+      <w:r>
+        <w:t xml:space="preserve"> </w:t>
+      </w:r>
+      <w:r>
+        <w:t xml:space="preserve">ben ik hier toch op beoordeeld </w:t>
+      </w:r>
+      <w:r>
+        <w:t>voor</w:t>
+      </w:r>
+      <w:r>
+        <w:t xml:space="preserve"> het ontbreken van dit stukje</w:t>
+      </w:r>
+      <w:r>
+        <w:t xml:space="preserve"> informatie.</w:t>
+      </w:r>
+    </w:p>
+    <w:p>
+      <w:r>
+        <w:t>OWASP staat voor</w:t>
+      </w:r>
+      <w:r>
+        <w:t xml:space="preserve"> Open Web Application Security Project </w:t>
+      </w:r>
+      <w:r>
+        <w:t xml:space="preserve">en </w:t>
+      </w:r>
+      <w:r>
+        <w:t>is een open source-project rond computerbeveiliging.</w:t>
+      </w:r>
+      <w:r>
+        <w:t xml:space="preserve"> </w:t>
+      </w:r>
+      <w:r>
+        <w:t>Individuen, scholen en bedrijven delen via dit platform informatie en technieken</w:t>
+      </w:r>
+      <w:r>
+        <w:t>.</w:t>
+      </w:r>
+      <w:r>
+        <w:t xml:space="preserve"> </w:t>
+      </w:r>
+      <w:sdt>
+        <w:sdtPr>
+          <w:id w:val="-798693556"/>
+          <w:citation/>
+        </w:sdtPr>
+        <w:sdtContent>
+          <w:r>
+            <w:fldChar w:fldCharType="begin"/>
+          </w:r>
+          <w:r>
+            <w:rPr>
+              <w:lang w:val="en-GB"/>
+            </w:rPr>
+            <w:instrText xml:space="preserve"> CITATION htt \l 2057 </w:instrText>
+          </w:r>
+          <w:r>
+            <w:fldChar w:fldCharType="separate"/>
+          </w:r>
+          <w:r>
+            <w:rPr>
+              <w:noProof/>
+              <w:lang w:val="en-GB"/>
+            </w:rPr>
+            <w:t>(Wikipedia, 2019)</w:t>
+          </w:r>
+          <w:r>
+            <w:fldChar w:fldCharType="end"/>
+          </w:r>
+        </w:sdtContent>
+      </w:sdt>
+    </w:p>
+    <w:p>
+      <w:r>
+        <w:t xml:space="preserve">Er bestaat een zogeheten OWASP top-10 die erg hot blijkt te zijn. </w:t>
+      </w:r>
+      <w:r>
+        <w:t xml:space="preserve">Eind 2017 heeft het </w:t>
+      </w:r>
+      <w:proofErr w:type="spellStart"/>
+      <w:r>
+        <w:t>Owasp</w:t>
+      </w:r>
+      <w:proofErr w:type="spellEnd"/>
+      <w:r>
+        <w:t xml:space="preserve"> een nieuwe top 10 gepubliceerd van de grootste en meest voorkomende risico's binnen webapplicaties. </w:t>
+      </w:r>
+      <w:r>
+        <w:lastRenderedPageBreak/>
+        <w:t xml:space="preserve">Deze top 10 is een belangrijk hulpmiddel voor </w:t>
+      </w:r>
+      <w:proofErr w:type="spellStart"/>
+      <w:r>
+        <w:t>webontwikkelaars</w:t>
+      </w:r>
+      <w:proofErr w:type="spellEnd"/>
+      <w:r>
+        <w:t xml:space="preserve"> om kwetsbaarheden te identificeren en te voorkomen.</w:t>
+      </w:r>
+    </w:p>
+    <w:p>
+      <w:r>
+        <w:t xml:space="preserve">Het eerste risico is dezelfde als in 2013 en 2010: </w:t>
+      </w:r>
+      <w:r>
+        <w:rPr>
+          <w:b/>
+          <w:bCs/>
+          <w:u w:val="single"/>
+        </w:rPr>
+        <w:t>injectie</w:t>
+      </w:r>
+      <w:r>
+        <w:t>. Injectie</w:t>
+      </w:r>
+      <w:r>
+        <w:t xml:space="preserve"> is een algemene term voor het risico dat ontstaat wanneer commando's in een instructietaal (bijvoorbeeld SQL, </w:t>
+      </w:r>
+      <w:proofErr w:type="spellStart"/>
+      <w:r>
+        <w:t>Bash</w:t>
+      </w:r>
+      <w:proofErr w:type="spellEnd"/>
+      <w:r>
+        <w:t xml:space="preserve"> of LDAP) onveilig gemixt worden met gebruikersinvoer. Wanneer een aanvaller tekens met een speciale betekenis (‘metakarakters’) invoert, kan deze vervolgens de betekenis van dit commando aanpassen en vaak ernstige schade aanrichten. Het bekendste voorbeeld van zo'n aanval is SQL-injectie, waarbij een aanvaller eigen </w:t>
+      </w:r>
+      <w:proofErr w:type="spellStart"/>
+      <w:r>
+        <w:t>queries</w:t>
+      </w:r>
+      <w:proofErr w:type="spellEnd"/>
+      <w:r>
+        <w:t xml:space="preserve"> kan laten uitvoeren en daarmee de inhoud van de database kan uitlezen of wijzigen. Hoewel SQL-injectie al bijna twintig jaar een groot probleem is, komen we het tijdens beveiligingsonderzoeken steeds minder vaak tegen. Ontwikkelaars zijn tegenwoordig goed op de hoogte van deze beruchte aanval en web-</w:t>
+      </w:r>
+      <w:proofErr w:type="spellStart"/>
+      <w:r>
+        <w:t>frameworks</w:t>
+      </w:r>
+      <w:proofErr w:type="spellEnd"/>
+      <w:r>
+        <w:t xml:space="preserve"> zijn er standaard op ingericht om dit risico te vermijden. Dat geldt echter niet </w:t>
+      </w:r>
+      <w:r>
+        <w:t>persé voor</w:t>
+      </w:r>
+      <w:r>
+        <w:t xml:space="preserve"> </w:t>
+      </w:r>
+      <w:proofErr w:type="spellStart"/>
+      <w:r>
+        <w:t>NoSQL</w:t>
+      </w:r>
+      <w:proofErr w:type="spellEnd"/>
+      <w:r>
+        <w:t>-injectie</w:t>
+      </w:r>
+      <w:r>
+        <w:t>.</w:t>
+      </w:r>
+    </w:p>
+    <w:p>
+      <w:r>
+        <w:t>Het tweede risico</w:t>
+      </w:r>
+      <w:r>
+        <w:t xml:space="preserve"> is</w:t>
+      </w:r>
+      <w:r>
+        <w:t xml:space="preserve"> </w:t>
+      </w:r>
+      <w:r>
+        <w:rPr>
+          <w:b/>
+          <w:bCs/>
+          <w:u w:val="single"/>
+        </w:rPr>
+        <w:t>authenticatiefouten</w:t>
+      </w:r>
+      <w:r>
+        <w:t>:</w:t>
+      </w:r>
+      <w:r>
+        <w:t xml:space="preserve"> </w:t>
+      </w:r>
+      <w:r>
+        <w:t>v</w:t>
+      </w:r>
+      <w:r>
+        <w:t xml:space="preserve">oorkomen dat aanvallers andermans account overnemen blijft in het algemeen ingewikkeld. Trends zoals </w:t>
+      </w:r>
+      <w:proofErr w:type="spellStart"/>
+      <w:r>
+        <w:t>stateless</w:t>
+      </w:r>
+      <w:proofErr w:type="spellEnd"/>
+      <w:r>
+        <w:t xml:space="preserve"> sessiebeheer, single-</w:t>
+      </w:r>
+      <w:proofErr w:type="spellStart"/>
+      <w:r>
+        <w:t>sign</w:t>
+      </w:r>
+      <w:proofErr w:type="spellEnd"/>
+      <w:r>
+        <w:t xml:space="preserve"> on en authenticatiemethoden die ook geschikt zijn voor apps, introduceren nieuwe risico's, waar ontwikkelaars mogelijk minder bekend mee zijn.</w:t>
+      </w:r>
+    </w:p>
+    <w:p>
+      <w:r>
+        <w:t xml:space="preserve">Het derde risico is het </w:t>
+      </w:r>
+      <w:r>
+        <w:rPr>
+          <w:b/>
+          <w:bCs/>
+          <w:u w:val="single"/>
+        </w:rPr>
+        <w:t>lekken van gevoelige data</w:t>
+      </w:r>
+      <w:r>
+        <w:t xml:space="preserve">, bijvoorbeeld </w:t>
+      </w:r>
+      <w:r>
+        <w:rPr>
+          <w:b/>
+          <w:bCs/>
+          <w:u w:val="single"/>
+        </w:rPr>
+        <w:t>door een gebrek aan versleuteling of (sterke) gebruikersauthenticatie</w:t>
+      </w:r>
+      <w:r>
+        <w:t xml:space="preserve">. Ook worden tegenwoordig gevoelige gegevens nog vaak, per ongeluk, publiek toegankelijk gemaakt. Een pluspunt is wel dat het gebruik van transportversleuteling, door middel van </w:t>
+      </w:r>
+      <w:proofErr w:type="spellStart"/>
+      <w:r>
+        <w:t>https</w:t>
+      </w:r>
+      <w:proofErr w:type="spellEnd"/>
+      <w:r>
+        <w:t>, enorm is toegenomen.</w:t>
+      </w:r>
+    </w:p>
+    <w:p>
+      <w:r>
+        <w:t xml:space="preserve">Het vierde risico op de lijst is: </w:t>
+      </w:r>
+      <w:r>
+        <w:rPr>
+          <w:b/>
+          <w:bCs/>
+          <w:u w:val="single"/>
+        </w:rPr>
+        <w:t xml:space="preserve">het toestaan van externe </w:t>
+      </w:r>
+      <w:proofErr w:type="spellStart"/>
+      <w:r>
+        <w:rPr>
+          <w:b/>
+          <w:bCs/>
+          <w:u w:val="single"/>
+        </w:rPr>
+        <w:t>xml</w:t>
+      </w:r>
+      <w:proofErr w:type="spellEnd"/>
+      <w:r>
+        <w:rPr>
+          <w:b/>
+          <w:bCs/>
+          <w:u w:val="single"/>
+        </w:rPr>
+        <w:t>-entiteiten</w:t>
+      </w:r>
+      <w:r>
+        <w:t xml:space="preserve">. Dit is een oud probleem dat aanvallers toestaat bestanden op de server (en het netwerk achter de firewall) uit te lezen door een, bij nader inzien niet zo handige, feature uit te buiten in (verouderde) software die </w:t>
+      </w:r>
+      <w:proofErr w:type="spellStart"/>
+      <w:r>
+        <w:t>xml</w:t>
+      </w:r>
+      <w:proofErr w:type="spellEnd"/>
+      <w:r>
+        <w:t>-berichten uitleest.</w:t>
+      </w:r>
+    </w:p>
+    <w:p>
+      <w:r>
+        <w:t xml:space="preserve">Het vijfde risico is </w:t>
+      </w:r>
+      <w:r>
+        <w:rPr>
+          <w:b/>
+          <w:bCs/>
+          <w:u w:val="single"/>
+        </w:rPr>
+        <w:t>falende toegangscontroles</w:t>
+      </w:r>
+      <w:r>
+        <w:t xml:space="preserve">. Een klassiek probleem dat bij moderne </w:t>
+      </w:r>
+      <w:proofErr w:type="spellStart"/>
+      <w:r>
+        <w:t>webtechnologieën</w:t>
+      </w:r>
+      <w:proofErr w:type="spellEnd"/>
+      <w:r>
+        <w:t xml:space="preserve"> ook erg vaak voorkomt. Het ontbreken van autorisatiecontroles is ook een typische kwetsbaarheid dat lastig is om op te testen, of om te vinden met automatische tools.</w:t>
+      </w:r>
+    </w:p>
+    <w:p>
+      <w:r>
+        <w:t xml:space="preserve">Het zesde risico luidt: </w:t>
+      </w:r>
+      <w:r>
+        <w:rPr>
+          <w:b/>
+          <w:bCs/>
+          <w:u w:val="single"/>
+        </w:rPr>
+        <w:t>configuratiefouten</w:t>
+      </w:r>
+      <w:r>
+        <w:t>. Software is vaak standaard ingesteld zodat het makkelijk in gebruik te nemen is, maar niet per</w:t>
+      </w:r>
+      <w:r>
+        <w:t>sé</w:t>
+      </w:r>
+      <w:r>
+        <w:t xml:space="preserve"> op een manier die veilig is. </w:t>
+      </w:r>
+      <w:r>
+        <w:t>Er wordt aangeraden om ervoor te zorgen dat</w:t>
+      </w:r>
+      <w:r>
+        <w:t xml:space="preserve"> </w:t>
+      </w:r>
+      <w:r>
+        <w:t>de</w:t>
+      </w:r>
+      <w:r>
+        <w:t xml:space="preserve"> belangrijke security-functies</w:t>
+      </w:r>
+      <w:r>
+        <w:t xml:space="preserve"> altijd</w:t>
+      </w:r>
+      <w:r>
+        <w:t xml:space="preserve"> aan staan, </w:t>
+      </w:r>
+      <w:r>
+        <w:t>er</w:t>
+      </w:r>
+      <w:r>
+        <w:t xml:space="preserve"> geen gebruik </w:t>
+      </w:r>
+      <w:r>
+        <w:t>wordt ge</w:t>
+      </w:r>
+      <w:r>
+        <w:t>maakt van standaardwachtwoorden en debug-functies uit</w:t>
+      </w:r>
+      <w:r>
+        <w:t xml:space="preserve"> te </w:t>
+      </w:r>
+      <w:r>
+        <w:t>zet</w:t>
+      </w:r>
+      <w:r>
+        <w:t>ten</w:t>
+      </w:r>
+      <w:r>
+        <w:t xml:space="preserve"> op de productieomgeving.</w:t>
+      </w:r>
+    </w:p>
+    <w:p>
+      <w:r>
+        <w:t xml:space="preserve">Het zevende risico is </w:t>
+      </w:r>
+      <w:r>
+        <w:rPr>
+          <w:b/>
+          <w:bCs/>
+          <w:u w:val="single"/>
+        </w:rPr>
+        <w:t>cross-site-</w:t>
+      </w:r>
+      <w:proofErr w:type="spellStart"/>
+      <w:r>
+        <w:rPr>
+          <w:b/>
+          <w:bCs/>
+          <w:u w:val="single"/>
+        </w:rPr>
+        <w:t>scripting</w:t>
+      </w:r>
+      <w:proofErr w:type="spellEnd"/>
+      <w:r>
+        <w:t>, het overnemen van andermans browsersessie door scripts in een webpagina te injecteren, is flink gedegradeerd: van nummer drie in 2013 tot nummer zeven in de nieuwste editie. Deze kwetsbaarheid kan nog steeds catastrofaal zijn, maar is vanwege mitigaties van web-</w:t>
+      </w:r>
+      <w:proofErr w:type="spellStart"/>
+      <w:r>
+        <w:t>frameworks</w:t>
+      </w:r>
+      <w:proofErr w:type="spellEnd"/>
+      <w:r>
+        <w:t xml:space="preserve"> moeilijker uit te buiten dan voorheen. Dit soort beveiligingsmaatregelen worden echter vaak expliciet uitgeschakeld wanneer ze in de weg zitten, en ze beschermen ook niet tegen alle mogelijke vormen van cross-site-scripting.</w:t>
+      </w:r>
+    </w:p>
+    <w:p/>
+    <w:p>
+      <w:r>
+        <w:t xml:space="preserve">De top 10 wordt afgesloten met </w:t>
+      </w:r>
+      <w:r>
+        <w:rPr>
+          <w:b/>
+          <w:bCs/>
+          <w:u w:val="single"/>
+        </w:rPr>
+        <w:t xml:space="preserve">respectievelijk onveilige </w:t>
+      </w:r>
+      <w:proofErr w:type="spellStart"/>
+      <w:r>
+        <w:rPr>
+          <w:b/>
+          <w:bCs/>
+          <w:u w:val="single"/>
+        </w:rPr>
+        <w:t>deserialisatie</w:t>
+      </w:r>
+      <w:proofErr w:type="spellEnd"/>
+      <w:r>
+        <w:t>: H</w:t>
+      </w:r>
+      <w:r>
+        <w:t>et mogelijk maken voor een aanvaller om een getransporteerd programmeertaal-object aan te passen, waardoor de server overgenomen kan worden</w:t>
+      </w:r>
+      <w:r>
+        <w:t>.</w:t>
+      </w:r>
+      <w:r>
+        <w:br/>
+        <w:t>H</w:t>
+      </w:r>
+      <w:r>
+        <w:t xml:space="preserve">et </w:t>
+      </w:r>
+      <w:r>
+        <w:rPr>
+          <w:b/>
+          <w:bCs/>
+          <w:u w:val="single"/>
+        </w:rPr>
+        <w:t>gebruik van software met bekende kwetsbaarheden</w:t>
+      </w:r>
+      <w:r>
+        <w:t xml:space="preserve"> (tegenwoordig gemakkelijk uit te buiten met hacker-tools waarmee op verouderde software gescand kan worden)</w:t>
+      </w:r>
+      <w:r>
+        <w:t>.</w:t>
+      </w:r>
+      <w:r>
+        <w:br/>
+      </w:r>
+      <w:r>
+        <w:lastRenderedPageBreak/>
+        <w:t>E</w:t>
+      </w:r>
+      <w:r>
+        <w:t xml:space="preserve">n </w:t>
+      </w:r>
+      <w:r>
+        <w:rPr>
+          <w:b/>
+          <w:bCs/>
+          <w:u w:val="single"/>
+        </w:rPr>
+        <w:t xml:space="preserve">onvoldoende </w:t>
+      </w:r>
+      <w:proofErr w:type="spellStart"/>
+      <w:r>
+        <w:rPr>
+          <w:b/>
+          <w:bCs/>
+          <w:u w:val="single"/>
+        </w:rPr>
+        <w:t>logging</w:t>
+      </w:r>
+      <w:proofErr w:type="spellEnd"/>
+      <w:r>
+        <w:rPr>
+          <w:b/>
+          <w:bCs/>
+          <w:u w:val="single"/>
+        </w:rPr>
+        <w:t xml:space="preserve"> en monitoring</w:t>
+      </w:r>
+      <w:r>
+        <w:t>. Het laatste risico</w:t>
+      </w:r>
+      <w:r>
+        <w:t xml:space="preserve"> </w:t>
+      </w:r>
+      <w:r>
+        <w:t>erkent dat je niet kunt aannemen dat preventieve maatregelen afdoende zijn: het is ook belangrijk om aanvalspogingen te kunnen detecteren, adequaat erop te kunnen reageren, en een plan te hebben voor wanneer het misgaat.</w:t>
+      </w:r>
+    </w:p>
+    <w:p>
+      <w:sdt>
+        <w:sdtPr>
+          <w:id w:val="1646773365"/>
+          <w:citation/>
+        </w:sdtPr>
+        <w:sdtContent>
+          <w:r>
+            <w:fldChar w:fldCharType="begin"/>
+          </w:r>
+          <w:r>
+            <w:rPr>
+              <w:lang w:val="en-GB"/>
+            </w:rPr>
+            <w:instrText xml:space="preserve"> CITATION Tom18 \l 2057 </w:instrText>
+          </w:r>
+          <w:r>
+            <w:fldChar w:fldCharType="separate"/>
+          </w:r>
+          <w:r>
+            <w:rPr>
+              <w:noProof/>
+              <w:lang w:val="en-GB"/>
+            </w:rPr>
+            <w:t>(Tervoort, 2018)</w:t>
+          </w:r>
+          <w:r>
+            <w:fldChar w:fldCharType="end"/>
+          </w:r>
+        </w:sdtContent>
+      </w:sdt>
+    </w:p>
     <w:p/>
     <w:p/>
     <w:p/>
+    <w:p>
+      <w:pPr>
+        <w:rPr>
+          <w:b/>
+          <w:bCs/>
+        </w:rPr>
+      </w:pPr>
+      <w:r>
+        <w:rPr>
+          <w:b/>
+          <w:bCs/>
+        </w:rPr>
+        <w:t>Beveiligingsmaatregelen</w:t>
+      </w:r>
+    </w:p>
+    <w:p>
+      <w:r>
+        <w:t xml:space="preserve">Dit zijn de </w:t>
+      </w:r>
+      <w:r>
+        <w:t xml:space="preserve">beveiligingsmaatregelen </w:t>
+      </w:r>
+      <w:r>
+        <w:t>die ik verwacht</w:t>
+      </w:r>
+      <w:r>
+        <w:t xml:space="preserve"> te gebruiken </w:t>
+      </w:r>
+      <w:r>
+        <w:t>in de applicatie</w:t>
+      </w:r>
+      <w:r>
+        <w:t>. Dit baseer ik op de opgedane kennis die ik heb gedaan bij het bouwen van andere projecten</w:t>
+      </w:r>
+      <w:r>
+        <w:t>:</w:t>
+      </w:r>
+    </w:p>
+    <w:p>
+      <w:pPr>
+        <w:pStyle w:val="ListParagraph"/>
+        <w:numPr>
+          <w:ilvl w:val="0"/>
+          <w:numId w:val="5"/>
+        </w:numPr>
+      </w:pPr>
+      <w:r>
+        <w:t xml:space="preserve">Bescherming tegen </w:t>
+      </w:r>
+      <w:proofErr w:type="spellStart"/>
+      <w:r>
+        <w:t>csrf</w:t>
+      </w:r>
+      <w:proofErr w:type="spellEnd"/>
+    </w:p>
+    <w:p>
+      <w:pPr>
+        <w:pStyle w:val="ListParagraph"/>
+        <w:numPr>
+          <w:ilvl w:val="0"/>
+          <w:numId w:val="5"/>
+        </w:numPr>
+      </w:pPr>
+      <w:r>
+        <w:t>Input valid</w:t>
+      </w:r>
+      <w:r>
+        <w:t>atie in max aantal</w:t>
+      </w:r>
+      <w:r>
+        <w:t xml:space="preserve">, elk naar wat de </w:t>
+      </w:r>
+      <w:proofErr w:type="spellStart"/>
+      <w:r>
+        <w:t>developer</w:t>
+      </w:r>
+      <w:proofErr w:type="spellEnd"/>
+      <w:r>
+        <w:t xml:space="preserve"> verstandig lijkt te zijn om de applicatie niet te laten crashen.</w:t>
+      </w:r>
+    </w:p>
+    <w:p>
+      <w:pPr>
+        <w:pStyle w:val="ListParagraph"/>
+        <w:numPr>
+          <w:ilvl w:val="0"/>
+          <w:numId w:val="5"/>
+        </w:numPr>
+      </w:pPr>
+      <w:r>
+        <w:t>Rollen en Autorisatie</w:t>
+      </w:r>
+    </w:p>
+    <w:p>
+      <w:pPr>
+        <w:pStyle w:val="ListParagraph"/>
+        <w:numPr>
+          <w:ilvl w:val="0"/>
+          <w:numId w:val="5"/>
+        </w:numPr>
+      </w:pPr>
+      <w:r>
+        <w:t>Authenticati</w:t>
+      </w:r>
+      <w:r>
+        <w:t>e</w:t>
+      </w:r>
+    </w:p>
+    <w:p>
+      <w:pPr>
+        <w:pStyle w:val="ListParagraph"/>
+        <w:numPr>
+          <w:ilvl w:val="0"/>
+          <w:numId w:val="5"/>
+        </w:numPr>
+      </w:pPr>
+      <w:r>
+        <w:t>Sessiebeheer</w:t>
+      </w:r>
+    </w:p>
+    <w:p>
+      <w:pPr>
+        <w:pStyle w:val="ListParagraph"/>
+        <w:numPr>
+          <w:ilvl w:val="0"/>
+          <w:numId w:val="5"/>
+        </w:numPr>
+      </w:pPr>
+      <w:r>
+        <w:t xml:space="preserve">Bescherming tegen </w:t>
+      </w:r>
+      <w:proofErr w:type="spellStart"/>
+      <w:r>
+        <w:t>spoofing</w:t>
+      </w:r>
+      <w:proofErr w:type="spellEnd"/>
+      <w:r>
+        <w:t xml:space="preserve"> van een emailadres door een bevestigings-email met code te sturen.</w:t>
+      </w:r>
+    </w:p>
+    <w:p>
+      <w:pPr>
+        <w:pStyle w:val="ListParagraph"/>
+        <w:numPr>
+          <w:ilvl w:val="0"/>
+          <w:numId w:val="5"/>
+        </w:numPr>
+      </w:pPr>
+      <w:r>
+        <w:t xml:space="preserve">Bescherming tegen </w:t>
+      </w:r>
+      <w:proofErr w:type="spellStart"/>
+      <w:r>
+        <w:t>crossite</w:t>
+      </w:r>
+      <w:proofErr w:type="spellEnd"/>
+      <w:r>
+        <w:t xml:space="preserve"> </w:t>
+      </w:r>
+      <w:proofErr w:type="spellStart"/>
+      <w:r>
+        <w:t>scripting</w:t>
+      </w:r>
+      <w:proofErr w:type="spellEnd"/>
+    </w:p>
+    <w:p>
+      <w:pPr>
+        <w:pStyle w:val="ListParagraph"/>
+      </w:pPr>
+    </w:p>
+    <w:p>
+      <w:pPr>
+        <w:pStyle w:val="ListParagraph"/>
+      </w:pPr>
+    </w:p>
+    <w:p>
+      <w:r>
+        <w:t xml:space="preserve">Dit document </w:t>
+      </w:r>
+      <w:r>
+        <w:t xml:space="preserve">was </w:t>
+      </w:r>
+      <w:r>
+        <w:t xml:space="preserve">een mix van de stof in </w:t>
+      </w:r>
+      <w:proofErr w:type="spellStart"/>
+      <w:r>
+        <w:t>Edhub</w:t>
+      </w:r>
+      <w:proofErr w:type="spellEnd"/>
+      <w:r>
+        <w:t xml:space="preserve"> </w:t>
+      </w:r>
+      <w:r>
+        <w:t xml:space="preserve">over </w:t>
+      </w:r>
+      <w:r>
+        <w:t>de</w:t>
+      </w:r>
+      <w:r>
+        <w:t xml:space="preserve"> </w:t>
+      </w:r>
+      <w:proofErr w:type="spellStart"/>
+      <w:r>
+        <w:t>r</w:t>
+      </w:r>
+      <w:r>
+        <w:t>isico-</w:t>
+      </w:r>
+      <w:r>
+        <w:t>a</w:t>
+      </w:r>
+      <w:r>
+        <w:t>nalyse</w:t>
+      </w:r>
+      <w:proofErr w:type="spellEnd"/>
+      <w:r>
+        <w:t xml:space="preserve">, </w:t>
+      </w:r>
+      <w:r>
+        <w:t>e</w:t>
+      </w:r>
+      <w:r>
+        <w:t>xtra informatie over</w:t>
+      </w:r>
+      <w:r>
+        <w:t xml:space="preserve"> </w:t>
+      </w:r>
+      <w:proofErr w:type="spellStart"/>
+      <w:r>
+        <w:t>Owasp</w:t>
+      </w:r>
+      <w:proofErr w:type="spellEnd"/>
+      <w:r>
+        <w:t xml:space="preserve"> en h</w:t>
+      </w:r>
+      <w:r>
+        <w:t xml:space="preserve">et kunnen aantonen dat ik </w:t>
+      </w:r>
+      <w:r>
+        <w:t xml:space="preserve">kennis en inzicht </w:t>
+      </w:r>
+      <w:r>
+        <w:t xml:space="preserve">heb in een </w:t>
+      </w:r>
+      <w:proofErr w:type="spellStart"/>
+      <w:r>
+        <w:t>basisset</w:t>
+      </w:r>
+      <w:proofErr w:type="spellEnd"/>
+      <w:r>
+        <w:t xml:space="preserve"> maatregelen.</w:t>
+      </w:r>
+    </w:p>
+    <w:p>
+      <w:r>
+        <w:t xml:space="preserve">Ik </w:t>
+      </w:r>
+      <w:r>
+        <w:t>hoop met dit document</w:t>
+      </w:r>
+      <w:r>
+        <w:t xml:space="preserve"> te hebben </w:t>
+      </w:r>
+      <w:r>
+        <w:t>aan</w:t>
+      </w:r>
+      <w:r>
+        <w:t xml:space="preserve">getoond dat ik </w:t>
+      </w:r>
+      <w:r>
+        <w:t xml:space="preserve">kennis en inzicht heb in een </w:t>
+      </w:r>
+      <w:proofErr w:type="spellStart"/>
+      <w:r>
+        <w:t>basisset</w:t>
+      </w:r>
+      <w:proofErr w:type="spellEnd"/>
+      <w:r>
+        <w:t xml:space="preserve"> aa</w:t>
+      </w:r>
+      <w:r>
+        <w:t>n</w:t>
+      </w:r>
+      <w:r>
+        <w:t xml:space="preserve"> maatregelen die genomen kunnen worden om de inbouw van kwetsbaarheden bij de bouw van software te voorkomen.</w:t>
+      </w:r>
+    </w:p>
+    <w:p>
+      <w:r>
+        <w:t>Tijdens</w:t>
+      </w:r>
+      <w:r>
+        <w:t xml:space="preserve"> de bouw van de applicatie</w:t>
+      </w:r>
+      <w:r>
+        <w:t xml:space="preserve"> schrijf ik een</w:t>
+      </w:r>
+      <w:r>
+        <w:t xml:space="preserve"> verantwoordingsdocument m</w:t>
+      </w:r>
+      <w:r>
+        <w:t xml:space="preserve">et </w:t>
+      </w:r>
+      <w:r>
+        <w:t xml:space="preserve">de </w:t>
+      </w:r>
+      <w:r>
+        <w:t xml:space="preserve">toegapaste security in alle fasen van </w:t>
+      </w:r>
+      <w:r>
+        <w:t xml:space="preserve">de </w:t>
+      </w:r>
+      <w:r>
+        <w:t>softwareontwikkeling</w:t>
+      </w:r>
+      <w:r>
+        <w:t xml:space="preserve">: </w:t>
+      </w:r>
+      <w:proofErr w:type="spellStart"/>
+      <w:r>
+        <w:t>F</w:t>
+      </w:r>
+      <w:r>
+        <w:t>rontend</w:t>
+      </w:r>
+      <w:proofErr w:type="spellEnd"/>
+      <w:r>
+        <w:t xml:space="preserve">, </w:t>
+      </w:r>
+      <w:r>
+        <w:t>backend</w:t>
+      </w:r>
+      <w:r>
+        <w:t xml:space="preserve"> en de opgeslagen data.</w:t>
+      </w:r>
+      <w:r>
+        <w:br/>
+        <w:t>Ik toon aan de mogelijke kwetsbaarhe</w:t>
+      </w:r>
+      <w:r>
+        <w:t>d</w:t>
+      </w:r>
+      <w:r>
+        <w:t>en te kunne</w:t>
+      </w:r>
+      <w:r>
+        <w:t>n</w:t>
+      </w:r>
+      <w:r>
+        <w:t xml:space="preserve"> herkennen, opsporen en </w:t>
+      </w:r>
+      <w:r>
+        <w:t xml:space="preserve">hoe ik </w:t>
+      </w:r>
+      <w:r>
+        <w:t xml:space="preserve">tegenmaatregelen </w:t>
+      </w:r>
+      <w:r>
+        <w:t>tref</w:t>
+      </w:r>
+      <w:r>
+        <w:t>.</w:t>
+      </w:r>
+    </w:p>
+    <w:p>
+      <w:r>
+        <w:rPr>
+          <w:noProof/>
+        </w:rPr>
+        <w:drawing>
+          <wp:inline distT="0" distB="0" distL="0" distR="0" wp14:anchorId="31451F7A" wp14:editId="13476784">
+            <wp:extent cx="5728970" cy="1780540"/>
+            <wp:effectExtent l="0" t="0" r="5080" b="0"/>
+            <wp:docPr id="5" name="Picture 5"/>
+            <wp:cNvGraphicFramePr>
+              <a:graphicFrameLocks xmlns:a="http://schemas.openxmlformats.org/drawingml/2006/main" noChangeAspect="1"/>
+            </wp:cNvGraphicFramePr>
+            <a:graphic xmlns:a="http://schemas.openxmlformats.org/drawingml/2006/main">
+              <a:graphicData uri="http://schemas.openxmlformats.org/drawingml/2006/picture">
+                <pic:pic xmlns:pic="http://schemas.openxmlformats.org/drawingml/2006/picture">
+                  <pic:nvPicPr>
+                    <pic:cNvPr id="0" name="Picture 2"/>
+                    <pic:cNvPicPr>
+                      <a:picLocks noChangeAspect="1" noChangeArrowheads="1"/>
+                    </pic:cNvPicPr>
+                  </pic:nvPicPr>
+                  <pic:blipFill>
+                    <a:blip r:embed="rId7" cstate="print">
+                      <a:extLst>
+                        <a:ext uri="{28A0092B-C50C-407E-A947-70E740481C1C}">
+                          <a14:useLocalDpi xmlns:a14="http://schemas.microsoft.com/office/drawing/2010/main" val="0"/>
+                        </a:ext>
+                      </a:extLst>
+                    </a:blip>
+                    <a:srcRect/>
+                    <a:stretch>
+                      <a:fillRect/>
+                    </a:stretch>
+                  </pic:blipFill>
+                  <pic:spPr bwMode="auto">
+                    <a:xfrm>
+                      <a:off x="0" y="0"/>
+                      <a:ext cx="5728970" cy="1780540"/>
+                    </a:xfrm>
+                    <a:prstGeom prst="rect">
+                      <a:avLst/>
+                    </a:prstGeom>
+                    <a:noFill/>
+                    <a:ln>
+                      <a:noFill/>
+                    </a:ln>
+                  </pic:spPr>
+                </pic:pic>
+              </a:graphicData>
+            </a:graphic>
+          </wp:inline>
+        </w:drawing>
+      </w:r>
+    </w:p>
     <w:p/>
     <w:p/>
-    <w:p/>
-    <w:p/>
-    <w:p/>
-    <w:p/>
-    <w:p/>
     <w:p>
       <w:pPr>
         <w:rPr>
@@ -1763,6 +4643,233 @@
         <w:t>Risico-analyse</w:t>
       </w:r>
       <w:proofErr w:type="spellEnd"/>
+    </w:p>
+    <w:p>
+      <w:pPr>
+        <w:rPr>
+          <w:b/>
+          <w:bCs/>
+          <w:u w:val="single"/>
+        </w:rPr>
+      </w:pPr>
+      <w:r>
+        <w:rPr>
+          <w:b/>
+          <w:bCs/>
+          <w:u w:val="single"/>
+        </w:rPr>
+        <w:br w:type="page"/>
+      </w:r>
+    </w:p>
+    <w:sdt>
+      <w:sdtPr>
+        <w:rPr>
+          <w:rFonts w:asciiTheme="minorHAnsi" w:eastAsiaTheme="minorHAnsi" w:hAnsiTheme="minorHAnsi" w:cstheme="minorBidi"/>
+          <w:color w:val="auto"/>
+          <w:sz w:val="22"/>
+          <w:szCs w:val="22"/>
+        </w:rPr>
+        <w:id w:val="-1580591313"/>
+        <w:docPartObj>
+          <w:docPartGallery w:val="Bibliographies"/>
+          <w:docPartUnique/>
+        </w:docPartObj>
+      </w:sdtPr>
+      <w:sdtEndPr/>
+      <w:sdtContent>
+        <w:p>
+          <w:pPr>
+            <w:pStyle w:val="Heading1"/>
+          </w:pPr>
+          <w:r>
+            <w:t>Bronnenlijst</w:t>
+          </w:r>
+        </w:p>
+        <w:sdt>
+          <w:sdtPr>
+            <w:id w:val="111145805"/>
+            <w:bibliography/>
+          </w:sdtPr>
+          <w:sdtEndPr/>
+          <w:sdtContent>
+            <w:p>
+              <w:pPr>
+                <w:pStyle w:val="Bibliography"/>
+                <w:ind w:left="720" w:hanging="720"/>
+                <w:rPr>
+                  <w:noProof/>
+                  <w:sz w:val="24"/>
+                  <w:szCs w:val="24"/>
+                </w:rPr>
+              </w:pPr>
+              <w:r>
+                <w:fldChar w:fldCharType="begin"/>
+              </w:r>
+              <w:r>
+                <w:instrText xml:space="preserve"> BIBLIOGRAPHY </w:instrText>
+              </w:r>
+              <w:r>
+                <w:fldChar w:fldCharType="separate"/>
+              </w:r>
+              <w:r>
+                <w:rPr>
+                  <w:noProof/>
+                </w:rPr>
+                <w:t xml:space="preserve">Hogeschool NOVI B.V. (z.d.). </w:t>
+              </w:r>
+              <w:r>
+                <w:rPr>
+                  <w:i/>
+                  <w:iCs/>
+                  <w:noProof/>
+                </w:rPr>
+                <w:t>Eindopdracht Full Stack Developer Beoordelingscriteria.</w:t>
+              </w:r>
+              <w:r>
+                <w:rPr>
+                  <w:noProof/>
+                </w:rPr>
+                <w:t xml:space="preserve"> Opgehaald van edhub.novi.nl: https://edhub.novi.nl/study/learnpaths/252/documents</w:t>
+              </w:r>
+            </w:p>
+            <w:p>
+              <w:pPr>
+                <w:pStyle w:val="Bibliography"/>
+                <w:ind w:left="720" w:hanging="720"/>
+                <w:rPr>
+                  <w:noProof/>
+                </w:rPr>
+              </w:pPr>
+              <w:r>
+                <w:rPr>
+                  <w:noProof/>
+                </w:rPr>
+                <w:t xml:space="preserve">Hogeschool NOVI B.V. (z.d.). </w:t>
+              </w:r>
+              <w:r>
+                <w:rPr>
+                  <w:i/>
+                  <w:iCs/>
+                  <w:noProof/>
+                </w:rPr>
+                <w:t>Proffessionele ontwikkeling.</w:t>
+              </w:r>
+              <w:r>
+                <w:rPr>
+                  <w:noProof/>
+                </w:rPr>
+                <w:t xml:space="preserve"> Opgehaald van edhub.novi.nl: https://edhub.novi.nl/study/learnpaths/247/documents</w:t>
+              </w:r>
+            </w:p>
+            <w:p>
+              <w:pPr>
+                <w:pStyle w:val="Bibliography"/>
+                <w:ind w:left="720" w:hanging="720"/>
+                <w:rPr>
+                  <w:noProof/>
+                </w:rPr>
+              </w:pPr>
+              <w:r>
+                <w:rPr>
+                  <w:noProof/>
+                </w:rPr>
+                <w:t xml:space="preserve">Hogeschool NOVI B.V. (z.d.). </w:t>
+              </w:r>
+              <w:r>
+                <w:rPr>
+                  <w:i/>
+                  <w:iCs/>
+                  <w:noProof/>
+                </w:rPr>
+                <w:t>Risicoanalyse.</w:t>
+              </w:r>
+              <w:r>
+                <w:rPr>
+                  <w:noProof/>
+                </w:rPr>
+                <w:t xml:space="preserve"> Opgehaald van edhub.novi.nl: https://edhub.novi.nl/study/courses/291/content/6725</w:t>
+              </w:r>
+            </w:p>
+            <w:p>
+              <w:pPr>
+                <w:pStyle w:val="Bibliography"/>
+                <w:ind w:left="720" w:hanging="720"/>
+                <w:rPr>
+                  <w:noProof/>
+                </w:rPr>
+              </w:pPr>
+              <w:r>
+                <w:rPr>
+                  <w:noProof/>
+                </w:rPr>
+                <w:t xml:space="preserve">Tervoort, T. (2018, 01 19). </w:t>
+              </w:r>
+              <w:r>
+                <w:rPr>
+                  <w:i/>
+                  <w:iCs/>
+                  <w:noProof/>
+                </w:rPr>
+                <w:t>Owasp top 10 van web-risico’s is vernieuwd</w:t>
+              </w:r>
+              <w:r>
+                <w:rPr>
+                  <w:noProof/>
+                </w:rPr>
+                <w:t>. Opgehaald van computable.nl: https://www.computable.nl/artikel/expertverslag/security/6280786/4573232/owasp-top-10-van-web-risicos-is-vernieuwd.html</w:t>
+              </w:r>
+            </w:p>
+            <w:p>
+              <w:pPr>
+                <w:pStyle w:val="Bibliography"/>
+                <w:ind w:left="720" w:hanging="720"/>
+                <w:rPr>
+                  <w:noProof/>
+                </w:rPr>
+              </w:pPr>
+              <w:r>
+                <w:rPr>
+                  <w:noProof/>
+                </w:rPr>
+                <w:t xml:space="preserve">Wikipedia. (2019, 11 2). </w:t>
+              </w:r>
+              <w:r>
+                <w:rPr>
+                  <w:i/>
+                  <w:iCs/>
+                  <w:noProof/>
+                </w:rPr>
+                <w:t>OWASP</w:t>
+              </w:r>
+              <w:r>
+                <w:rPr>
+                  <w:noProof/>
+                </w:rPr>
+                <w:t>. Opgehaald van Wikipedia.org: https://nl.wikipedia.org/wiki/OWASP</w:t>
+              </w:r>
+            </w:p>
+            <w:p>
+              <w:r>
+                <w:rPr>
+                  <w:b/>
+                  <w:bCs/>
+                  <w:noProof/>
+                </w:rPr>
+                <w:fldChar w:fldCharType="end"/>
+              </w:r>
+            </w:p>
+          </w:sdtContent>
+        </w:sdt>
+      </w:sdtContent>
+    </w:sdt>
+    <w:p>
+      <w:pPr>
+        <w:rPr>
+          <w:b/>
+          <w:bCs/>
+          <w:u w:val="single"/>
+        </w:rPr>
+      </w:pPr>
     </w:p>
     <w:sectPr>
       <w:pgSz w:w="11906" w:h="16838"/>
@@ -1890,6 +4997,119 @@
     </w:lvl>
   </w:abstractNum>
   <w:abstractNum w:abstractNumId="1" w15:restartNumberingAfterBreak="0">
+    <w:nsid w:val="35FB0989"/>
+    <w:multiLevelType w:val="hybridMultilevel"/>
+    <w:tmpl w:val="FFDA06B2"/>
+    <w:lvl w:ilvl="0" w:tplc="20000001">
+      <w:start w:val="1"/>
+      <w:numFmt w:val="bullet"/>
+      <w:lvlText w:val=""/>
+      <w:lvlJc w:val="left"/>
+      <w:pPr>
+        <w:ind w:left="720" w:hanging="360"/>
+      </w:pPr>
+      <w:rPr>
+        <w:rFonts w:ascii="Symbol" w:hAnsi="Symbol" w:cs="Symbol" w:hint="default"/>
+      </w:rPr>
+    </w:lvl>
+    <w:lvl w:ilvl="1" w:tplc="20000003" w:tentative="1">
+      <w:start w:val="1"/>
+      <w:numFmt w:val="bullet"/>
+      <w:lvlText w:val="o"/>
+      <w:lvlJc w:val="left"/>
+      <w:pPr>
+        <w:ind w:left="1440" w:hanging="360"/>
+      </w:pPr>
+      <w:rPr>
+        <w:rFonts w:ascii="Courier New" w:hAnsi="Courier New" w:cs="Courier New" w:hint="default"/>
+      </w:rPr>
+    </w:lvl>
+    <w:lvl w:ilvl="2" w:tplc="20000005" w:tentative="1">
+      <w:start w:val="1"/>
+      <w:numFmt w:val="bullet"/>
+      <w:lvlText w:val=""/>
+      <w:lvlJc w:val="left"/>
+      <w:pPr>
+        <w:ind w:left="2160" w:hanging="360"/>
+      </w:pPr>
+      <w:rPr>
+        <w:rFonts w:ascii="Wingdings" w:hAnsi="Wingdings" w:cs="Wingdings" w:hint="default"/>
+      </w:rPr>
+    </w:lvl>
+    <w:lvl w:ilvl="3" w:tplc="20000001" w:tentative="1">
+      <w:start w:val="1"/>
+      <w:numFmt w:val="bullet"/>
+      <w:lvlText w:val=""/>
+      <w:lvlJc w:val="left"/>
+      <w:pPr>
+        <w:ind w:left="2880" w:hanging="360"/>
+      </w:pPr>
+      <w:rPr>
+        <w:rFonts w:ascii="Symbol" w:hAnsi="Symbol" w:cs="Symbol" w:hint="default"/>
+      </w:rPr>
+    </w:lvl>
+    <w:lvl w:ilvl="4" w:tplc="20000003" w:tentative="1">
+      <w:start w:val="1"/>
+      <w:numFmt w:val="bullet"/>
+      <w:lvlText w:val="o"/>
+      <w:lvlJc w:val="left"/>
+      <w:pPr>
+        <w:ind w:left="3600" w:hanging="360"/>
+      </w:pPr>
+      <w:rPr>
+        <w:rFonts w:ascii="Courier New" w:hAnsi="Courier New" w:cs="Courier New" w:hint="default"/>
+      </w:rPr>
+    </w:lvl>
+    <w:lvl w:ilvl="5" w:tplc="20000005" w:tentative="1">
+      <w:start w:val="1"/>
+      <w:numFmt w:val="bullet"/>
+      <w:lvlText w:val=""/>
+      <w:lvlJc w:val="left"/>
+      <w:pPr>
+        <w:ind w:left="4320" w:hanging="360"/>
+      </w:pPr>
+      <w:rPr>
+        <w:rFonts w:ascii="Wingdings" w:hAnsi="Wingdings" w:cs="Wingdings" w:hint="default"/>
+      </w:rPr>
+    </w:lvl>
+    <w:lvl w:ilvl="6" w:tplc="20000001" w:tentative="1">
+      <w:start w:val="1"/>
+      <w:numFmt w:val="bullet"/>
+      <w:lvlText w:val=""/>
+      <w:lvlJc w:val="left"/>
+      <w:pPr>
+        <w:ind w:left="5040" w:hanging="360"/>
+      </w:pPr>
+      <w:rPr>
+        <w:rFonts w:ascii="Symbol" w:hAnsi="Symbol" w:cs="Symbol" w:hint="default"/>
+      </w:rPr>
+    </w:lvl>
+    <w:lvl w:ilvl="7" w:tplc="20000003" w:tentative="1">
+      <w:start w:val="1"/>
+      <w:numFmt w:val="bullet"/>
+      <w:lvlText w:val="o"/>
+      <w:lvlJc w:val="left"/>
+      <w:pPr>
+        <w:ind w:left="5760" w:hanging="360"/>
+      </w:pPr>
+      <w:rPr>
+        <w:rFonts w:ascii="Courier New" w:hAnsi="Courier New" w:cs="Courier New" w:hint="default"/>
+      </w:rPr>
+    </w:lvl>
+    <w:lvl w:ilvl="8" w:tplc="20000005" w:tentative="1">
+      <w:start w:val="1"/>
+      <w:numFmt w:val="bullet"/>
+      <w:lvlText w:val=""/>
+      <w:lvlJc w:val="left"/>
+      <w:pPr>
+        <w:ind w:left="6480" w:hanging="360"/>
+      </w:pPr>
+      <w:rPr>
+        <w:rFonts w:ascii="Wingdings" w:hAnsi="Wingdings" w:cs="Wingdings" w:hint="default"/>
+      </w:rPr>
+    </w:lvl>
+  </w:abstractNum>
+  <w:abstractNum w:abstractNumId="2" w15:restartNumberingAfterBreak="0">
     <w:nsid w:val="3E1B4961"/>
     <w:multiLevelType w:val="hybridMultilevel"/>
     <w:tmpl w:val="AEEC36AC"/>
@@ -2002,7 +5222,7 @@
       </w:rPr>
     </w:lvl>
   </w:abstractNum>
-  <w:abstractNum w:abstractNumId="2" w15:restartNumberingAfterBreak="0">
+  <w:abstractNum w:abstractNumId="3" w15:restartNumberingAfterBreak="0">
     <w:nsid w:val="539954EA"/>
     <w:multiLevelType w:val="hybridMultilevel"/>
     <w:tmpl w:val="AF327C76"/>
@@ -2099,7 +5319,7 @@
       </w:pPr>
     </w:lvl>
   </w:abstractNum>
-  <w:abstractNum w:abstractNumId="3" w15:restartNumberingAfterBreak="0">
+  <w:abstractNum w:abstractNumId="4" w15:restartNumberingAfterBreak="0">
     <w:nsid w:val="6DAE0377"/>
     <w:multiLevelType w:val="hybridMultilevel"/>
     <w:tmpl w:val="4830D740"/>
@@ -2192,12 +5412,15 @@
     <w:abstractNumId w:val="0"/>
   </w:num>
   <w:num w:numId="2">
+    <w:abstractNumId w:val="4"/>
+  </w:num>
+  <w:num w:numId="3">
     <w:abstractNumId w:val="3"/>
   </w:num>
-  <w:num w:numId="3">
+  <w:num w:numId="4">
     <w:abstractNumId w:val="2"/>
   </w:num>
-  <w:num w:numId="4">
+  <w:num w:numId="5">
     <w:abstractNumId w:val="1"/>
   </w:num>
 </w:numbering>
@@ -2601,14 +5824,36 @@
   <w:style w:type="paragraph" w:default="1" w:styleId="Normal">
     <w:name w:val="Normal"/>
     <w:qFormat/>
-    <w:rsid w:val="005B60E8"/>
+    <w:rsid w:val="00D418C0"/>
     <w:rPr>
       <w:lang w:val="nl-NL"/>
+    </w:rPr>
+  </w:style>
+  <w:style w:type="paragraph" w:styleId="Heading1">
+    <w:name w:val="heading 1"/>
+    <w:basedOn w:val="Normal"/>
+    <w:next w:val="Normal"/>
+    <w:link w:val="Heading1Char"/>
+    <w:uiPriority w:val="9"/>
+    <w:qFormat/>
+    <w:rsid w:val="00E83445"/>
+    <w:pPr>
+      <w:keepNext/>
+      <w:keepLines/>
+      <w:spacing w:before="240" w:after="0"/>
+      <w:outlineLvl w:val="0"/>
+    </w:pPr>
+    <w:rPr>
+      <w:rFonts w:asciiTheme="majorHAnsi" w:eastAsiaTheme="majorEastAsia" w:hAnsiTheme="majorHAnsi" w:cstheme="majorBidi"/>
+      <w:color w:val="2F5496" w:themeColor="accent1" w:themeShade="BF"/>
+      <w:sz w:val="32"/>
+      <w:szCs w:val="32"/>
     </w:rPr>
   </w:style>
   <w:style w:type="character" w:default="1" w:styleId="DefaultParagraphFont">
     <w:name w:val="Default Paragraph Font"/>
     <w:uiPriority w:val="1"/>
+    <w:semiHidden/>
     <w:unhideWhenUsed/>
   </w:style>
   <w:style w:type="table" w:default="1" w:styleId="TableNormal">
@@ -3179,6 +6424,43 @@
       </w:tcPr>
     </w:tblStylePr>
   </w:style>
+  <w:style w:type="character" w:customStyle="1" w:styleId="Heading1Char">
+    <w:name w:val="Heading 1 Char"/>
+    <w:basedOn w:val="DefaultParagraphFont"/>
+    <w:link w:val="Heading1"/>
+    <w:uiPriority w:val="9"/>
+    <w:rsid w:val="00E83445"/>
+    <w:rPr>
+      <w:rFonts w:asciiTheme="majorHAnsi" w:eastAsiaTheme="majorEastAsia" w:hAnsiTheme="majorHAnsi" w:cstheme="majorBidi"/>
+      <w:color w:val="2F5496" w:themeColor="accent1" w:themeShade="BF"/>
+      <w:sz w:val="32"/>
+      <w:szCs w:val="32"/>
+      <w:lang w:val="nl-NL"/>
+    </w:rPr>
+  </w:style>
+  <w:style w:type="paragraph" w:styleId="TOCHeading">
+    <w:name w:val="TOC Heading"/>
+    <w:basedOn w:val="Heading1"/>
+    <w:next w:val="Normal"/>
+    <w:uiPriority w:val="39"/>
+    <w:unhideWhenUsed/>
+    <w:qFormat/>
+    <w:rsid w:val="00E83445"/>
+    <w:pPr>
+      <w:outlineLvl w:val="9"/>
+    </w:pPr>
+    <w:rPr>
+      <w:lang w:val="en-US"/>
+    </w:rPr>
+  </w:style>
+  <w:style w:type="paragraph" w:styleId="Bibliography">
+    <w:name w:val="Bibliography"/>
+    <w:basedOn w:val="Normal"/>
+    <w:next w:val="Normal"/>
+    <w:uiPriority w:val="37"/>
+    <w:unhideWhenUsed/>
+    <w:rsid w:val="0009364E"/>
+  </w:style>
 </w:styles>
 </file>
 
@@ -3475,4 +6757,104 @@
     </a:ext>
   </a:extLst>
 </a:theme>
+</file>
+
+<file path=customXml/item1.xml><?xml version="1.0" encoding="utf-8"?>
+<b:Sources xmlns:b="http://schemas.openxmlformats.org/officeDocument/2006/bibliography" xmlns="http://schemas.openxmlformats.org/officeDocument/2006/bibliography" SelectedStyle="\APASixthEditionOfficeOnline.xsl" StyleName="APA" Version="6">
+  <b:Source>
+    <b:Tag>Hog</b:Tag>
+    <b:SourceType>DocumentFromInternetSite</b:SourceType>
+    <b:Guid>{82BB230E-2D3E-450A-BF94-F8C1E6999433}</b:Guid>
+    <b:Title>Proffessionele ontwikkeling</b:Title>
+    <b:InternetSiteTitle>edhub.novi.nl</b:InternetSiteTitle>
+    <b:URL>https://edhub.novi.nl/study/learnpaths/247/documents</b:URL>
+    <b:LCID>nl-NL</b:LCID>
+    <b:Author>
+      <b:Author>
+        <b:Corporate>Hogeschool NOVI B.V.</b:Corporate>
+      </b:Author>
+    </b:Author>
+    <b:Year>z.d.</b:Year>
+    <b:RefOrder>1</b:RefOrder>
+  </b:Source>
+  <b:Source>
+    <b:Tag>Hog1</b:Tag>
+    <b:SourceType>DocumentFromInternetSite</b:SourceType>
+    <b:Guid>{32EA8AFD-9F8E-42FF-9742-35C700E916CD}</b:Guid>
+    <b:LCID>nl-NL</b:LCID>
+    <b:Author>
+      <b:Author>
+        <b:Corporate>Hogeschool NOVI B.V.</b:Corporate>
+      </b:Author>
+    </b:Author>
+    <b:Title>Risicoanalyse</b:Title>
+    <b:InternetSiteTitle>edhub.novi.nl</b:InternetSiteTitle>
+    <b:URL>https://edhub.novi.nl/study/courses/291/content/6725</b:URL>
+    <b:Year>z.d.</b:Year>
+    <b:RefOrder>3</b:RefOrder>
+  </b:Source>
+  <b:Source>
+    <b:Tag>htt</b:Tag>
+    <b:SourceType>InternetSite</b:SourceType>
+    <b:Guid>{5D4FFD9F-3DC0-4C44-9A56-6BD1DA75A501}</b:Guid>
+    <b:URL>https://nl.wikipedia.org/wiki/OWASP</b:URL>
+    <b:LCID>nl-NL</b:LCID>
+    <b:Author>
+      <b:Author>
+        <b:Corporate>Wikipedia</b:Corporate>
+      </b:Author>
+    </b:Author>
+    <b:Title>OWASP</b:Title>
+    <b:InternetSiteTitle>Wikipedia.org</b:InternetSiteTitle>
+    <b:Year>2019</b:Year>
+    <b:Month>11</b:Month>
+    <b:Day>2</b:Day>
+    <b:RefOrder>4</b:RefOrder>
+  </b:Source>
+  <b:Source>
+    <b:Tag>Tom18</b:Tag>
+    <b:SourceType>InternetSite</b:SourceType>
+    <b:Guid>{030C6A56-69D3-4C5E-90B4-2E49086186D4}</b:Guid>
+    <b:Author>
+      <b:Author>
+        <b:NameList>
+          <b:Person>
+            <b:Last>Tervoort</b:Last>
+            <b:First>Tom</b:First>
+          </b:Person>
+        </b:NameList>
+      </b:Author>
+    </b:Author>
+    <b:Title>Owasp top 10 van web-risico’s is vernieuwd</b:Title>
+    <b:InternetSiteTitle>computable.nl</b:InternetSiteTitle>
+    <b:Year>2018</b:Year>
+    <b:Month>01</b:Month>
+    <b:Day>19</b:Day>
+    <b:URL>https://www.computable.nl/artikel/expertverslag/security/6280786/4573232/owasp-top-10-van-web-risicos-is-vernieuwd.html</b:URL>
+    <b:RefOrder>5</b:RefOrder>
+  </b:Source>
+  <b:Source>
+    <b:Tag>Hog2</b:Tag>
+    <b:SourceType>DocumentFromInternetSite</b:SourceType>
+    <b:Guid>{287EB8BE-554B-4D09-9FF4-53A93037FF80}</b:Guid>
+    <b:Author>
+      <b:Author>
+        <b:Corporate>Hogeschool NOVI B.V.</b:Corporate>
+      </b:Author>
+    </b:Author>
+    <b:Title>Eindopdracht Full Stack Developer Beoordelingscriteria</b:Title>
+    <b:InternetSiteTitle>edhub.novi.nl</b:InternetSiteTitle>
+    <b:URL>https://edhub.novi.nl/study/learnpaths/252/documents</b:URL>
+    <b:Year>z.d.</b:Year>
+    <b:RefOrder>2</b:RefOrder>
+  </b:Source>
+</b:Sources>
+</file>
+
+<file path=customXml/itemProps1.xml><?xml version="1.0" encoding="utf-8"?>
+<ds:datastoreItem xmlns:ds="http://schemas.openxmlformats.org/officeDocument/2006/customXml" ds:itemID="{AFB487A4-34CB-4D32-8597-3466593ABDD3}">
+  <ds:schemaRefs>
+    <ds:schemaRef ds:uri="http://schemas.openxmlformats.org/officeDocument/2006/bibliography"/>
+  </ds:schemaRefs>
+</ds:datastoreItem>
 </file>
</xml_diff>